<commit_message>
Fixes to documentation examples
</commit_message>
<xml_diff>
--- a/Outputs/Documents/Word/hallambaker-jsonbcd.docx
+++ b/Outputs/Documents/Word/hallambaker-jsonbcd.docx
@@ -1,6 +1,6 @@
 
 <file path=word/document.xml><?xml version="1.0" encoding="utf-8"?>
-<w:document xmlns:wpc="http://schemas.microsoft.com/office/word/2010/wordprocessingCanvas" xmlns:cx="http://schemas.microsoft.com/office/drawing/2014/chartex" xmlns:cx1="http://schemas.microsoft.com/office/drawing/2015/9/8/chartex" xmlns:cx2="http://schemas.microsoft.com/office/drawing/2015/10/21/chartex" xmlns:cx3="http://schemas.microsoft.com/office/drawing/2016/5/9/chartex" xmlns:cx4="http://schemas.microsoft.com/office/drawing/2016/5/10/chartex" xmlns:cx5="http://schemas.microsoft.com/office/drawing/2016/5/11/chartex" xmlns:cx6="http://schemas.microsoft.com/office/drawing/2016/5/12/chartex" xmlns:cx7="http://schemas.microsoft.com/office/drawing/2016/5/13/chartex" xmlns:cx8="http://schemas.microsoft.com/office/drawing/2016/5/14/chartex" xmlns:mc="http://schemas.openxmlformats.org/markup-compatibility/2006" xmlns:aink="http://schemas.microsoft.com/office/drawing/2016/ink" xmlns:am3d="http://schemas.microsoft.com/office/drawing/2017/model3d" xmlns:o="urn:schemas-microsoft-com:office:office" xmlns:r="http://schemas.openxmlformats.org/officeDocument/2006/relationships" xmlns:m="http://schemas.openxmlformats.org/officeDocument/2006/math" xmlns:v="urn:schemas-microsoft-com:vml" xmlns:wp14="http://schemas.microsoft.com/office/word/2010/wordprocessingDrawing" xmlns:wp="http://schemas.openxmlformats.org/drawingml/2006/wordprocessingDrawing" xmlns:w10="urn:schemas-microsoft-com:office:word" xmlns:w="http://schemas.openxmlformats.org/wordprocessingml/2006/main" xmlns:w14="http://schemas.microsoft.com/office/word/2010/wordml" xmlns:w15="http://schemas.microsoft.com/office/word/2012/wordml" xmlns:w16cid="http://schemas.microsoft.com/office/word/2016/wordml/cid" xmlns:w16se="http://schemas.microsoft.com/office/word/2015/wordml/symex" xmlns:wpg="http://schemas.microsoft.com/office/word/2010/wordprocessingGroup" xmlns:wpi="http://schemas.microsoft.com/office/word/2010/wordprocessingInk" xmlns:wne="http://schemas.microsoft.com/office/word/2006/wordml" xmlns:wps="http://schemas.microsoft.com/office/word/2010/wordprocessingShape" mc:Ignorable="w14 w15 w16se w16cid wp14">
+<w:document xmlns:wpc="http://schemas.microsoft.com/office/word/2010/wordprocessingCanvas" xmlns:cx="http://schemas.microsoft.com/office/drawing/2014/chartex" xmlns:cx1="http://schemas.microsoft.com/office/drawing/2015/9/8/chartex" xmlns:cx2="http://schemas.microsoft.com/office/drawing/2015/10/21/chartex" xmlns:cx3="http://schemas.microsoft.com/office/drawing/2016/5/9/chartex" xmlns:cx4="http://schemas.microsoft.com/office/drawing/2016/5/10/chartex" xmlns:cx5="http://schemas.microsoft.com/office/drawing/2016/5/11/chartex" xmlns:cx6="http://schemas.microsoft.com/office/drawing/2016/5/12/chartex" xmlns:cx7="http://schemas.microsoft.com/office/drawing/2016/5/13/chartex" xmlns:cx8="http://schemas.microsoft.com/office/drawing/2016/5/14/chartex" xmlns:mc="http://schemas.openxmlformats.org/markup-compatibility/2006" xmlns:aink="http://schemas.microsoft.com/office/drawing/2016/ink" xmlns:am3d="http://schemas.microsoft.com/office/drawing/2017/model3d" xmlns:o="urn:schemas-microsoft-com:office:office" xmlns:r="http://schemas.openxmlformats.org/officeDocument/2006/relationships" xmlns:m="http://schemas.openxmlformats.org/officeDocument/2006/math" xmlns:v="urn:schemas-microsoft-com:vml" xmlns:wp14="http://schemas.microsoft.com/office/word/2010/wordprocessingDrawing" xmlns:wp="http://schemas.openxmlformats.org/drawingml/2006/wordprocessingDrawing" xmlns:w10="urn:schemas-microsoft-com:office:word" xmlns:w="http://schemas.openxmlformats.org/wordprocessingml/2006/main" xmlns:w14="http://schemas.microsoft.com/office/word/2010/wordml" xmlns:w15="http://schemas.microsoft.com/office/word/2012/wordml" xmlns:w16cex="http://schemas.microsoft.com/office/word/2018/wordml/cex" xmlns:w16cid="http://schemas.microsoft.com/office/word/2016/wordml/cid" xmlns:w16="http://schemas.microsoft.com/office/word/2018/wordml" xmlns:w16sdtdh="http://schemas.microsoft.com/office/word/2020/wordml/sdtdatahash" xmlns:w16se="http://schemas.microsoft.com/office/word/2015/wordml/symex" xmlns:wpg="http://schemas.microsoft.com/office/word/2010/wordprocessingGroup" xmlns:wpi="http://schemas.microsoft.com/office/word/2010/wordprocessingInk" xmlns:wne="http://schemas.microsoft.com/office/word/2006/wordml" xmlns:wps="http://schemas.microsoft.com/office/word/2010/wordprocessingShape" mc:Ignorable="w14 w15 w16se w16cid w16 w16cex w16sdtdh wp14">
   <w:body>
     <w:p>
       <w:pPr>
@@ -13,8 +13,14 @@
     <w:p>
       <w:pPr>
         <w:pStyle w:val="abbrev"/>
-      </w:pPr>
-      <w:r>
+        <w:rPr>
+          <w:lang w:val="fr-FR"/>
+        </w:rPr>
+      </w:pPr>
+      <w:r>
+        <w:rPr>
+          <w:lang w:val="fr-FR"/>
+        </w:rPr>
         <w:t>JSON-B, JSON-C, JSON-D</w:t>
       </w:r>
     </w:p>
@@ -29,13 +35,8 @@
         <w:t>series</w:t>
       </w:r>
       <w:r>
-        <w:t>&gt;draft-hallambaker-</w:t>
-      </w:r>
-      <w:proofErr w:type="spellStart"/>
-      <w:r>
-        <w:t>jsonbcd</w:t>
-      </w:r>
-      <w:proofErr w:type="spellEnd"/>
+        <w:t>&gt;draft-hallambaker-jsonbcd</w:t>
+      </w:r>
     </w:p>
     <w:p>
       <w:pPr>
@@ -60,15 +61,7 @@
         <w:pStyle w:val="meta"/>
       </w:pPr>
       <w:r>
-        <w:t>&lt;</w:t>
-      </w:r>
-      <w:proofErr w:type="spellStart"/>
-      <w:r>
-        <w:t>ipr</w:t>
-      </w:r>
-      <w:proofErr w:type="spellEnd"/>
-      <w:r>
-        <w:t>&gt;trust200902</w:t>
+        <w:t>&lt;ipr&gt;trust200902</w:t>
       </w:r>
     </w:p>
     <w:p>
@@ -121,21 +114,7 @@
         <w:rPr>
           <w:highlight w:val="white"/>
         </w:rPr>
-        <w:t xml:space="preserve">    &lt;</w:t>
-      </w:r>
-      <w:proofErr w:type="spellStart"/>
-      <w:r>
-        <w:rPr>
-          <w:highlight w:val="white"/>
-        </w:rPr>
-        <w:t>firstname</w:t>
-      </w:r>
-      <w:proofErr w:type="spellEnd"/>
-      <w:r>
-        <w:rPr>
-          <w:highlight w:val="white"/>
-        </w:rPr>
-        <w:t>&gt;Phillip</w:t>
+        <w:t xml:space="preserve">    &lt;firstname&gt;Phillip</w:t>
       </w:r>
     </w:p>
     <w:p>
@@ -227,46 +206,26 @@
     </w:p>
     <w:p>
       <w:r>
-        <w:t xml:space="preserve">JSON encoding supports just four fundamental data types (integer, floating point, string and </w:t>
-      </w:r>
-      <w:proofErr w:type="spellStart"/>
-      <w:r>
-        <w:t>boolean</w:t>
-      </w:r>
-      <w:proofErr w:type="spellEnd"/>
-      <w:r>
-        <w:t>), arrays and objects which consist of a list of tag-value pairs.</w:t>
-      </w:r>
-    </w:p>
-    <w:p>
-      <w:r>
-        <w:t xml:space="preserve">Although the JSON encoding is sufficient for many purposes it is not always efficient. In particular there is no efficient representation for blocks of binary data. Use of base64 encoding increases data volume by 33%. </w:t>
-      </w:r>
-      <w:proofErr w:type="gramStart"/>
-      <w:r>
-        <w:t>This overhead increases</w:t>
-      </w:r>
-      <w:proofErr w:type="gramEnd"/>
-      <w:r>
-        <w:t xml:space="preserve"> exponentially in applications where nested binary encodings are required making use of JSON encoding unsatisfactory in cryptographic applications where nested binary structures are frequently required.</w:t>
-      </w:r>
-    </w:p>
-    <w:p>
-      <w:r>
-        <w:t xml:space="preserve">Another source of inefficiency in JSON encoding is the repeated occurrence of object tags. A JSON encoding containing an array of a hundred objects such as {"first":1,"second":2} will contain a hundred occurrences of the string "first" (seven bytes) and a hundred occurrences of the string "second" (eight bytes). Using </w:t>
-      </w:r>
-      <w:proofErr w:type="gramStart"/>
-      <w:r>
-        <w:t>two byte</w:t>
-      </w:r>
-      <w:proofErr w:type="gramEnd"/>
-      <w:r>
-        <w:t xml:space="preserve"> code sequences in place of strings allows a saving of 11 bytes per object without loss of information, a saving of 50%.</w:t>
-      </w:r>
-    </w:p>
-    <w:p>
-      <w:r>
-        <w:t>A third objection to the use of JSON encoding is that floating point numbers can only be represented in decimal form and this necessarily involves a loss of precision when converting between binary and decimal representations. While such issues are rarely important in network applications they can be critical in scientific applications. It is not acceptable for saving and restoring a data set to change the result of a calculation.</w:t>
+        <w:t>JSON encoding supports just four fundamental data types (integer, floating point, string and boolean), arrays and objects which consist of a list of tag-value pairs.</w:t>
+      </w:r>
+    </w:p>
+    <w:p>
+      <w:r>
+        <w:t>Although the JSON encoding is sufficient for many purposes it is not always efficient. In particular there is no efficient representation for blocks of binary data. Use of base64 encoding increases data volume by 33%. This overhead increases exponentially in applications where nested binary encodings are required making use of JSON encoding unsatisfactory in cryptographic applications where nested binary structures are frequently required.</w:t>
+      </w:r>
+    </w:p>
+    <w:p>
+      <w:r>
+        <w:t>Another source of inefficiency in JSON encoding is the repeated occurrence of object tags. A JSON encoding containing an array of a hundred objects such as {"first":1,"second":2} will contain a hundred occurrences of the string "first" (seven bytes) and a hundred occurrences of the string "second" (eight bytes). Using two byte code sequences in place of strings allows a saving of 11 bytes per object without loss of information, a saving of 50%.</w:t>
+      </w:r>
+    </w:p>
+    <w:p>
+      <w:r>
+        <w:t xml:space="preserve">A third objection to the use of JSON encoding is that floating point numbers can only be represented in decimal form and this necessarily involves a loss of precision when converting between binary and </w:t>
+      </w:r>
+      <w:r>
+        <w:lastRenderedPageBreak/>
+        <w:t>decimal representations. While such issues are rarely important in network applications they can be critical in scientific applications. It is not acceptable for saving and restoring a data set to change the result of a calculation.</w:t>
       </w:r>
     </w:p>
     <w:p>
@@ -359,15 +318,7 @@
         <w:pStyle w:val="dd"/>
       </w:pPr>
       <w:r>
-        <w:t>As JSON-B but with support for representing JSON tags in numeric code form (</w:t>
-      </w:r>
-      <w:proofErr w:type="gramStart"/>
-      <w:r>
-        <w:t>16 bit</w:t>
-      </w:r>
-      <w:proofErr w:type="gramEnd"/>
-      <w:r>
-        <w:t xml:space="preserve"> code space). This is done for both compact encoding and to allow simplification of encoders/decoders in constrained environments. Codes may be defined inline or by reference to a known dictionary of codes referenced via a digest value.</w:t>
+        <w:t>As JSON-B but with support for representing JSON tags in numeric code form (16 bit code space). This is done for both compact encoding and to allow simplification of encoders/decoders in constrained environments. Codes may be defined inline or by reference to a known dictionary of codes referenced via a digest value.</w:t>
       </w:r>
     </w:p>
     <w:p>
@@ -383,36 +334,12 @@
         <w:pStyle w:val="dd"/>
       </w:pPr>
       <w:r>
-        <w:t xml:space="preserve">As JSON-C but with support for representing additional data types without loss of precision. In particular other IEEE 754 floating point formats, both binary and decimal and Intel's </w:t>
-      </w:r>
-      <w:proofErr w:type="gramStart"/>
-      <w:r>
-        <w:t>80 bit</w:t>
-      </w:r>
-      <w:proofErr w:type="gramEnd"/>
-      <w:r>
-        <w:t xml:space="preserve"> floating point, plus 128 bit integers and </w:t>
-      </w:r>
-      <w:proofErr w:type="spellStart"/>
-      <w:r>
-        <w:t>bignum</w:t>
-      </w:r>
-      <w:proofErr w:type="spellEnd"/>
-      <w:r>
-        <w:t xml:space="preserve"> integers.</w:t>
-      </w:r>
-    </w:p>
-    <w:p>
-      <w:r>
-        <w:t xml:space="preserve">Each encoding is a proper superset of JSON, JSON-C is a proper superset of JSON-B and JSON-D is a proper superset of JSON-C. </w:t>
-      </w:r>
-      <w:proofErr w:type="gramStart"/>
-      <w:r>
-        <w:t>Thus</w:t>
-      </w:r>
-      <w:proofErr w:type="gramEnd"/>
-      <w:r>
-        <w:t xml:space="preserve"> a single decoder MAY be used for all three new encodings and for JSON. Figure 1 shows these relationships graphically:</w:t>
+        <w:t>As JSON-C but with support for representing additional data types without loss of precision. In particular other IEEE 754 floating point formats, both binary and decimal and Intel's 80 bit floating point, plus 128 bit integers and bignum integers.</w:t>
+      </w:r>
+    </w:p>
+    <w:p>
+      <w:r>
+        <w:t>Each encoding is a proper superset of JSON, JSON-C is a proper superset of JSON-B and JSON-D is a proper superset of JSON-C. Thus a single decoder MAY be used for all three new encodings and for JSON. Figure 1 shows these relationships graphically:</w:t>
       </w:r>
     </w:p>
     <w:p>
@@ -420,29 +347,13 @@
         <w:pStyle w:val="meta"/>
       </w:pPr>
       <w:r>
-        <w:t>&lt;</w:t>
-      </w:r>
-      <w:proofErr w:type="spellStart"/>
-      <w:r>
-        <w:t>figuresvg</w:t>
-      </w:r>
-      <w:proofErr w:type="spellEnd"/>
-      <w:r>
-        <w:t>="../Images/</w:t>
+        <w:t>&lt;figuresvg="../Images/</w:t>
       </w:r>
       <w:r>
         <w:t>json</w:t>
       </w:r>
       <w:r>
-        <w:t>-</w:t>
-      </w:r>
-      <w:proofErr w:type="spellStart"/>
-      <w:r>
-        <w:t>bcd.svg</w:t>
-      </w:r>
-      <w:proofErr w:type="spellEnd"/>
-      <w:r>
-        <w:t>"</w:t>
+        <w:t>-bcd.svg"</w:t>
       </w:r>
       <w:bookmarkStart w:id="0" w:name="_Hlk490563810"/>
       <w:r>
@@ -480,6 +391,7 @@
         <w:pStyle w:val="Heading2"/>
       </w:pPr>
       <w:r>
+        <w:lastRenderedPageBreak/>
         <w:t>Requirements Language</w:t>
       </w:r>
     </w:p>
@@ -602,8 +514,6 @@
       <w:pPr>
         <w:pStyle w:val="dt"/>
       </w:pPr>
-      <w:bookmarkStart w:id="4" w:name="_GoBack"/>
-      <w:bookmarkEnd w:id="4"/>
       <w:r>
         <w:t>x-member</w:t>
       </w:r>
@@ -683,6 +593,7 @@
         <w:pStyle w:val="dd"/>
       </w:pPr>
       <w:r>
+        <w:lastRenderedPageBreak/>
         <w:t>Tag code value defined in JSON-C.</w:t>
       </w:r>
     </w:p>
@@ -727,15 +638,7 @@
         <w:br/>
       </w:r>
       <w:r>
-        <w:t>object = *</w:t>
-      </w:r>
-      <w:proofErr w:type="spellStart"/>
-      <w:r>
-        <w:t>cdef</w:t>
-      </w:r>
-      <w:proofErr w:type="spellEnd"/>
-      <w:r>
-        <w:t xml:space="preserve"> begin-object [</w:t>
+        <w:t>object = *cdef begin-object [</w:t>
       </w:r>
       <w:r>
         <w:br/>
@@ -792,15 +695,7 @@
         <w:br/>
       </w:r>
       <w:r>
-        <w:t>array = *</w:t>
-      </w:r>
-      <w:proofErr w:type="spellStart"/>
-      <w:r>
-        <w:t>cdef</w:t>
-      </w:r>
-      <w:proofErr w:type="spellEnd"/>
-      <w:r>
-        <w:t xml:space="preserve"> begin-array [  *( value value-separator | x-value )</w:t>
+        <w:t>array = *cdef begin-array [  *( value value-separator | x-value )</w:t>
       </w:r>
       <w:r>
         <w:t xml:space="preserve"> </w:t>
@@ -848,45 +743,13 @@
         <w:br/>
       </w:r>
       <w:r>
-        <w:t xml:space="preserve">name-separator  = </w:t>
-      </w:r>
-      <w:proofErr w:type="spellStart"/>
-      <w:r>
-        <w:t>ws</w:t>
-      </w:r>
-      <w:proofErr w:type="spellEnd"/>
-      <w:r>
-        <w:t xml:space="preserve"> %x3A </w:t>
-      </w:r>
-      <w:proofErr w:type="spellStart"/>
-      <w:r>
-        <w:t>ws</w:t>
-      </w:r>
-      <w:proofErr w:type="spellEnd"/>
-      <w:r>
-        <w:t xml:space="preserve">  ; : colon</w:t>
+        <w:t>name-separator  = ws %x3A ws  ; : colon</w:t>
       </w:r>
       <w:r>
         <w:br/>
       </w:r>
       <w:r>
-        <w:t xml:space="preserve">value-separator = </w:t>
-      </w:r>
-      <w:proofErr w:type="spellStart"/>
-      <w:r>
-        <w:t>ws</w:t>
-      </w:r>
-      <w:proofErr w:type="spellEnd"/>
-      <w:r>
-        <w:t xml:space="preserve"> %x2C </w:t>
-      </w:r>
-      <w:proofErr w:type="spellStart"/>
-      <w:r>
-        <w:t>ws</w:t>
-      </w:r>
-      <w:proofErr w:type="spellEnd"/>
-      <w:r>
-        <w:t xml:space="preserve">  ; , comma</w:t>
+        <w:t>value-separator = ws %x2C ws  ; , comma</w:t>
       </w:r>
     </w:p>
     <w:p/>
@@ -907,35 +770,7 @@
         <w:rPr>
           <w:highlight w:val="white"/>
         </w:rPr>
-        <w:t xml:space="preserve">begin-array     = </w:t>
-      </w:r>
-      <w:proofErr w:type="spellStart"/>
-      <w:r>
-        <w:rPr>
-          <w:highlight w:val="white"/>
-        </w:rPr>
-        <w:t>ws</w:t>
-      </w:r>
-      <w:proofErr w:type="spellEnd"/>
-      <w:r>
-        <w:rPr>
-          <w:highlight w:val="white"/>
-        </w:rPr>
-        <w:t xml:space="preserve"> %x5B </w:t>
-      </w:r>
-      <w:proofErr w:type="spellStart"/>
-      <w:r>
-        <w:rPr>
-          <w:highlight w:val="white"/>
-        </w:rPr>
-        <w:t>ws</w:t>
-      </w:r>
-      <w:proofErr w:type="spellEnd"/>
-      <w:r>
-        <w:rPr>
-          <w:highlight w:val="white"/>
-        </w:rPr>
-        <w:t xml:space="preserve">  ; [ left square bracket</w:t>
+        <w:t>begin-array     = ws %x5B ws  ; [ left square bracket</w:t>
       </w:r>
       <w:r>
         <w:br/>
@@ -944,35 +779,7 @@
         <w:rPr>
           <w:highlight w:val="white"/>
         </w:rPr>
-        <w:t xml:space="preserve">begin-object    = </w:t>
-      </w:r>
-      <w:proofErr w:type="spellStart"/>
-      <w:r>
-        <w:rPr>
-          <w:highlight w:val="white"/>
-        </w:rPr>
-        <w:t>ws</w:t>
-      </w:r>
-      <w:proofErr w:type="spellEnd"/>
-      <w:r>
-        <w:rPr>
-          <w:highlight w:val="white"/>
-        </w:rPr>
-        <w:t xml:space="preserve"> %x7B </w:t>
-      </w:r>
-      <w:proofErr w:type="spellStart"/>
-      <w:r>
-        <w:rPr>
-          <w:highlight w:val="white"/>
-        </w:rPr>
-        <w:t>ws</w:t>
-      </w:r>
-      <w:proofErr w:type="spellEnd"/>
-      <w:r>
-        <w:rPr>
-          <w:highlight w:val="white"/>
-        </w:rPr>
-        <w:t xml:space="preserve">  ; { left curly bracket</w:t>
+        <w:t>begin-object    = ws %x7B ws  ; { left curly bracket</w:t>
       </w:r>
       <w:r>
         <w:br/>
@@ -981,35 +788,7 @@
         <w:rPr>
           <w:highlight w:val="white"/>
         </w:rPr>
-        <w:t xml:space="preserve">end-array       = </w:t>
-      </w:r>
-      <w:proofErr w:type="spellStart"/>
-      <w:r>
-        <w:rPr>
-          <w:highlight w:val="white"/>
-        </w:rPr>
-        <w:t>ws</w:t>
-      </w:r>
-      <w:proofErr w:type="spellEnd"/>
-      <w:r>
-        <w:rPr>
-          <w:highlight w:val="white"/>
-        </w:rPr>
-        <w:t xml:space="preserve"> %x5D </w:t>
-      </w:r>
-      <w:proofErr w:type="spellStart"/>
-      <w:r>
-        <w:rPr>
-          <w:highlight w:val="white"/>
-        </w:rPr>
-        <w:t>ws</w:t>
-      </w:r>
-      <w:proofErr w:type="spellEnd"/>
-      <w:r>
-        <w:rPr>
-          <w:highlight w:val="white"/>
-        </w:rPr>
-        <w:t xml:space="preserve">  ; ] right square bracket</w:t>
+        <w:t>end-array       = ws %x5D ws  ; ] right square bracket</w:t>
       </w:r>
       <w:r>
         <w:br/>
@@ -1018,35 +797,7 @@
         <w:rPr>
           <w:highlight w:val="white"/>
         </w:rPr>
-        <w:t xml:space="preserve">end-object      = </w:t>
-      </w:r>
-      <w:proofErr w:type="spellStart"/>
-      <w:r>
-        <w:rPr>
-          <w:highlight w:val="white"/>
-        </w:rPr>
-        <w:t>ws</w:t>
-      </w:r>
-      <w:proofErr w:type="spellEnd"/>
-      <w:r>
-        <w:rPr>
-          <w:highlight w:val="white"/>
-        </w:rPr>
-        <w:t xml:space="preserve"> %x7D </w:t>
-      </w:r>
-      <w:proofErr w:type="spellStart"/>
-      <w:r>
-        <w:rPr>
-          <w:highlight w:val="white"/>
-        </w:rPr>
-        <w:t>ws</w:t>
-      </w:r>
-      <w:proofErr w:type="spellEnd"/>
-      <w:r>
-        <w:rPr>
-          <w:highlight w:val="white"/>
-        </w:rPr>
-        <w:t xml:space="preserve">  ; } right curly bracket</w:t>
+        <w:t>end-object      = ws %x7D ws  ; } right curly bracket</w:t>
       </w:r>
       <w:r>
         <w:br/>
@@ -1060,19 +811,11 @@
       <w:r>
         <w:br/>
       </w:r>
-      <w:proofErr w:type="spellStart"/>
-      <w:r>
-        <w:rPr>
-          <w:highlight w:val="white"/>
-        </w:rPr>
-        <w:t>ws</w:t>
-      </w:r>
-      <w:proofErr w:type="spellEnd"/>
-      <w:r>
-        <w:rPr>
-          <w:highlight w:val="white"/>
-        </w:rPr>
-        <w:t xml:space="preserve"> = *( %x20 %x09 %x0A  %x0D )</w:t>
+      <w:r>
+        <w:rPr>
+          <w:highlight w:val="white"/>
+        </w:rPr>
+        <w:t>ws = *( %x20 %x09 %x0A  %x0D )</w:t>
       </w:r>
       <w:r>
         <w:t xml:space="preserve"> </w:t>
@@ -1160,16 +903,8 @@
         <w:rPr>
           <w:highlight w:val="white"/>
         </w:rPr>
-        <w:t xml:space="preserve">e = %x65 / %x45            ; e </w:t>
-      </w:r>
-      <w:proofErr w:type="spellStart"/>
-      <w:r>
-        <w:rPr>
-          <w:highlight w:val="white"/>
-        </w:rPr>
-        <w:t>E</w:t>
-      </w:r>
-      <w:proofErr w:type="spellEnd"/>
+        <w:t>e = %x65 / %x45            ; e E</w:t>
+      </w:r>
       <w:r>
         <w:br/>
       </w:r>
@@ -1177,6 +912,7 @@
         <w:rPr>
           <w:highlight w:val="white"/>
         </w:rPr>
+        <w:lastRenderedPageBreak/>
         <w:t>exp = e [ minus / plus ] 1*DIGIT</w:t>
       </w:r>
       <w:r>
@@ -1576,16 +1312,8 @@
               <w:rPr>
                 <w:highlight w:val="white"/>
               </w:rPr>
-              <w:t xml:space="preserve">Terminal String </w:t>
-            </w:r>
-            <w:proofErr w:type="gramStart"/>
-            <w:r>
-              <w:rPr>
-                <w:highlight w:val="white"/>
-              </w:rPr>
-              <w:t>8 bit</w:t>
-            </w:r>
-            <w:proofErr w:type="gramEnd"/>
+              <w:t>Terminal String 8 bit</w:t>
+            </w:r>
             <w:r>
               <w:t xml:space="preserve"> length</w:t>
             </w:r>
@@ -1657,16 +1385,8 @@
               <w:rPr>
                 <w:highlight w:val="white"/>
               </w:rPr>
-              <w:t xml:space="preserve">Terminal String </w:t>
-            </w:r>
-            <w:proofErr w:type="gramStart"/>
-            <w:r>
-              <w:rPr>
-                <w:highlight w:val="white"/>
-              </w:rPr>
-              <w:t>16 bit</w:t>
-            </w:r>
-            <w:proofErr w:type="gramEnd"/>
+              <w:t>Terminal String 16 bit</w:t>
+            </w:r>
             <w:r>
               <w:t xml:space="preserve"> length</w:t>
             </w:r>
@@ -1738,16 +1458,8 @@
               <w:rPr>
                 <w:highlight w:val="white"/>
               </w:rPr>
-              <w:t xml:space="preserve">Terminal String </w:t>
-            </w:r>
-            <w:proofErr w:type="gramStart"/>
-            <w:r>
-              <w:rPr>
-                <w:highlight w:val="white"/>
-              </w:rPr>
-              <w:t>32 bit</w:t>
-            </w:r>
-            <w:proofErr w:type="gramEnd"/>
+              <w:t>Terminal String 32 bit</w:t>
+            </w:r>
             <w:r>
               <w:t xml:space="preserve"> length</w:t>
             </w:r>
@@ -1819,16 +1531,8 @@
               <w:rPr>
                 <w:highlight w:val="white"/>
               </w:rPr>
-              <w:t xml:space="preserve">Terminal String </w:t>
-            </w:r>
-            <w:proofErr w:type="gramStart"/>
-            <w:r>
-              <w:rPr>
-                <w:highlight w:val="white"/>
-              </w:rPr>
-              <w:t>64 bit</w:t>
-            </w:r>
-            <w:proofErr w:type="gramEnd"/>
+              <w:t>Terminal String 64 bit</w:t>
+            </w:r>
             <w:r>
               <w:t xml:space="preserve"> length</w:t>
             </w:r>
@@ -1900,16 +1604,8 @@
               <w:rPr>
                 <w:highlight w:val="white"/>
               </w:rPr>
-              <w:t xml:space="preserve">Terminal String </w:t>
-            </w:r>
-            <w:proofErr w:type="gramStart"/>
-            <w:r>
-              <w:rPr>
-                <w:highlight w:val="white"/>
-              </w:rPr>
-              <w:t>8 bit</w:t>
-            </w:r>
-            <w:proofErr w:type="gramEnd"/>
+              <w:t>Terminal String 8 bit</w:t>
+            </w:r>
             <w:r>
               <w:t xml:space="preserve"> length</w:t>
             </w:r>
@@ -1981,16 +1677,8 @@
               <w:rPr>
                 <w:highlight w:val="white"/>
               </w:rPr>
-              <w:t xml:space="preserve">Terminal String </w:t>
-            </w:r>
-            <w:proofErr w:type="gramStart"/>
-            <w:r>
-              <w:rPr>
-                <w:highlight w:val="white"/>
-              </w:rPr>
-              <w:t>16 bit</w:t>
-            </w:r>
-            <w:proofErr w:type="gramEnd"/>
+              <w:t>Terminal String 16 bit</w:t>
+            </w:r>
             <w:r>
               <w:t xml:space="preserve"> length</w:t>
             </w:r>
@@ -2062,16 +1750,8 @@
               <w:rPr>
                 <w:highlight w:val="white"/>
               </w:rPr>
-              <w:t xml:space="preserve">Terminal String </w:t>
-            </w:r>
-            <w:proofErr w:type="gramStart"/>
-            <w:r>
-              <w:rPr>
-                <w:highlight w:val="white"/>
-              </w:rPr>
-              <w:t>32 bit</w:t>
-            </w:r>
-            <w:proofErr w:type="gramEnd"/>
+              <w:t>Terminal String 32 bit</w:t>
+            </w:r>
             <w:r>
               <w:t xml:space="preserve"> length</w:t>
             </w:r>
@@ -2149,16 +1829,8 @@
               <w:rPr>
                 <w:highlight w:val="white"/>
               </w:rPr>
-              <w:t xml:space="preserve">Terminal String </w:t>
-            </w:r>
-            <w:proofErr w:type="gramStart"/>
-            <w:r>
-              <w:rPr>
-                <w:highlight w:val="white"/>
-              </w:rPr>
-              <w:t>64 bit</w:t>
-            </w:r>
-            <w:proofErr w:type="gramEnd"/>
+              <w:t>Terminal String 64 bit</w:t>
+            </w:r>
             <w:r>
               <w:t xml:space="preserve"> length</w:t>
             </w:r>
@@ -2230,16 +1902,8 @@
               <w:rPr>
                 <w:highlight w:val="white"/>
               </w:rPr>
-              <w:t xml:space="preserve">Terminal String </w:t>
-            </w:r>
-            <w:proofErr w:type="gramStart"/>
-            <w:r>
-              <w:rPr>
-                <w:highlight w:val="white"/>
-              </w:rPr>
-              <w:t>8 bit</w:t>
-            </w:r>
-            <w:proofErr w:type="gramEnd"/>
+              <w:t>Terminal String 8 bit</w:t>
+            </w:r>
             <w:r>
               <w:t xml:space="preserve"> length</w:t>
             </w:r>
@@ -2311,16 +1975,8 @@
               <w:rPr>
                 <w:highlight w:val="white"/>
               </w:rPr>
-              <w:t xml:space="preserve">Terminal String </w:t>
-            </w:r>
-            <w:proofErr w:type="gramStart"/>
-            <w:r>
-              <w:rPr>
-                <w:highlight w:val="white"/>
-              </w:rPr>
-              <w:t>16 bit</w:t>
-            </w:r>
-            <w:proofErr w:type="gramEnd"/>
+              <w:t>Terminal String 16 bit</w:t>
+            </w:r>
             <w:r>
               <w:t xml:space="preserve"> length</w:t>
             </w:r>
@@ -2392,16 +2048,8 @@
               <w:rPr>
                 <w:highlight w:val="white"/>
               </w:rPr>
-              <w:t xml:space="preserve">Terminal String </w:t>
-            </w:r>
-            <w:proofErr w:type="gramStart"/>
-            <w:r>
-              <w:rPr>
-                <w:highlight w:val="white"/>
-              </w:rPr>
-              <w:t>32 bit</w:t>
-            </w:r>
-            <w:proofErr w:type="gramEnd"/>
+              <w:t>Terminal String 32 bit</w:t>
+            </w:r>
             <w:r>
               <w:t xml:space="preserve"> length</w:t>
             </w:r>
@@ -2424,6 +2072,7 @@
                 <w:highlight w:val="white"/>
                 <w:u w:val="single"/>
               </w:rPr>
+              <w:lastRenderedPageBreak/>
               <w:t xml:space="preserve">data-term    </w:t>
             </w:r>
           </w:p>
@@ -2473,16 +2122,8 @@
               <w:rPr>
                 <w:highlight w:val="white"/>
               </w:rPr>
-              <w:t xml:space="preserve">Terminal String </w:t>
-            </w:r>
-            <w:proofErr w:type="gramStart"/>
-            <w:r>
-              <w:rPr>
-                <w:highlight w:val="white"/>
-              </w:rPr>
-              <w:t>64 bit</w:t>
-            </w:r>
-            <w:proofErr w:type="gramEnd"/>
+              <w:t>Terminal String 64 bit</w:t>
+            </w:r>
             <w:r>
               <w:t xml:space="preserve"> length</w:t>
             </w:r>
@@ -2568,16 +2209,8 @@
               <w:rPr>
                 <w:highlight w:val="white"/>
               </w:rPr>
-              <w:t xml:space="preserve">Terminal String </w:t>
-            </w:r>
-            <w:proofErr w:type="gramStart"/>
-            <w:r>
-              <w:rPr>
-                <w:highlight w:val="white"/>
-              </w:rPr>
-              <w:t>8 bit</w:t>
-            </w:r>
-            <w:proofErr w:type="gramEnd"/>
+              <w:t>Terminal String 8 bit</w:t>
+            </w:r>
             <w:r>
               <w:t xml:space="preserve"> length</w:t>
             </w:r>
@@ -2656,16 +2289,8 @@
               <w:rPr>
                 <w:highlight w:val="white"/>
               </w:rPr>
-              <w:t xml:space="preserve">Terminal String </w:t>
-            </w:r>
-            <w:proofErr w:type="gramStart"/>
-            <w:r>
-              <w:rPr>
-                <w:highlight w:val="white"/>
-              </w:rPr>
-              <w:t>16 bit</w:t>
-            </w:r>
-            <w:proofErr w:type="gramEnd"/>
+              <w:t>Terminal String 16 bit</w:t>
+            </w:r>
             <w:r>
               <w:t xml:space="preserve"> length</w:t>
             </w:r>
@@ -2744,16 +2369,8 @@
               <w:rPr>
                 <w:highlight w:val="white"/>
               </w:rPr>
-              <w:t xml:space="preserve">Terminal String </w:t>
-            </w:r>
-            <w:proofErr w:type="gramStart"/>
-            <w:r>
-              <w:rPr>
-                <w:highlight w:val="white"/>
-              </w:rPr>
-              <w:t>32 bit</w:t>
-            </w:r>
-            <w:proofErr w:type="gramEnd"/>
+              <w:t>Terminal String 32 bit</w:t>
+            </w:r>
             <w:r>
               <w:t xml:space="preserve"> length</w:t>
             </w:r>
@@ -2838,16 +2455,8 @@
               <w:rPr>
                 <w:highlight w:val="white"/>
               </w:rPr>
-              <w:t xml:space="preserve">Terminal String </w:t>
-            </w:r>
-            <w:proofErr w:type="gramStart"/>
-            <w:r>
-              <w:rPr>
-                <w:highlight w:val="white"/>
-              </w:rPr>
-              <w:t>64 bit</w:t>
-            </w:r>
-            <w:proofErr w:type="gramEnd"/>
+              <w:t>Terminal String 64 bit</w:t>
+            </w:r>
             <w:r>
               <w:t xml:space="preserve"> length</w:t>
             </w:r>
@@ -3002,21 +2611,7 @@
               <w:rPr>
                 <w:highlight w:val="white"/>
               </w:rPr>
-              <w:t xml:space="preserve">Positive </w:t>
-            </w:r>
-            <w:proofErr w:type="gramStart"/>
-            <w:r>
-              <w:rPr>
-                <w:highlight w:val="white"/>
-              </w:rPr>
-              <w:t>8 bit</w:t>
-            </w:r>
-            <w:proofErr w:type="gramEnd"/>
-            <w:r>
-              <w:rPr>
-                <w:highlight w:val="white"/>
-              </w:rPr>
-              <w:t xml:space="preserve"> Integer</w:t>
+              <w:t>Positive 8 bit Integer</w:t>
             </w:r>
           </w:p>
         </w:tc>
@@ -3089,21 +2684,7 @@
               <w:rPr>
                 <w:highlight w:val="white"/>
               </w:rPr>
-              <w:t xml:space="preserve">Positive </w:t>
-            </w:r>
-            <w:proofErr w:type="gramStart"/>
-            <w:r>
-              <w:rPr>
-                <w:highlight w:val="white"/>
-              </w:rPr>
-              <w:t>16 bit</w:t>
-            </w:r>
-            <w:proofErr w:type="gramEnd"/>
-            <w:r>
-              <w:rPr>
-                <w:highlight w:val="white"/>
-              </w:rPr>
-              <w:t xml:space="preserve"> Integer</w:t>
+              <w:t>Positive 16 bit Integer</w:t>
             </w:r>
           </w:p>
         </w:tc>
@@ -3176,21 +2757,7 @@
               <w:rPr>
                 <w:highlight w:val="white"/>
               </w:rPr>
-              <w:t xml:space="preserve">Positive </w:t>
-            </w:r>
-            <w:proofErr w:type="gramStart"/>
-            <w:r>
-              <w:rPr>
-                <w:highlight w:val="white"/>
-              </w:rPr>
-              <w:t>32 bit</w:t>
-            </w:r>
-            <w:proofErr w:type="gramEnd"/>
-            <w:r>
-              <w:rPr>
-                <w:highlight w:val="white"/>
-              </w:rPr>
-              <w:t xml:space="preserve"> Integer</w:t>
+              <w:t>Positive 32 bit Integer</w:t>
             </w:r>
           </w:p>
         </w:tc>
@@ -3263,21 +2830,7 @@
               <w:rPr>
                 <w:highlight w:val="white"/>
               </w:rPr>
-              <w:t xml:space="preserve">Positive </w:t>
-            </w:r>
-            <w:proofErr w:type="gramStart"/>
-            <w:r>
-              <w:rPr>
-                <w:highlight w:val="white"/>
-              </w:rPr>
-              <w:t>64 bit</w:t>
-            </w:r>
-            <w:proofErr w:type="gramEnd"/>
-            <w:r>
-              <w:rPr>
-                <w:highlight w:val="white"/>
-              </w:rPr>
-              <w:t xml:space="preserve"> Integer</w:t>
+              <w:t>Positive 64 bit Integer</w:t>
             </w:r>
           </w:p>
         </w:tc>
@@ -3342,11 +2895,9 @@
               </w:rPr>
               <w:t xml:space="preserve">Positive </w:t>
             </w:r>
-            <w:proofErr w:type="spellStart"/>
             <w:r>
               <w:t>Bignum</w:t>
             </w:r>
-            <w:proofErr w:type="spellEnd"/>
           </w:p>
         </w:tc>
       </w:tr>
@@ -3409,21 +2960,7 @@
               <w:rPr>
                 <w:highlight w:val="white"/>
               </w:rPr>
-              <w:t xml:space="preserve">Negative </w:t>
-            </w:r>
-            <w:proofErr w:type="gramStart"/>
-            <w:r>
-              <w:rPr>
-                <w:highlight w:val="white"/>
-              </w:rPr>
-              <w:t>8 bit</w:t>
-            </w:r>
-            <w:proofErr w:type="gramEnd"/>
-            <w:r>
-              <w:rPr>
-                <w:highlight w:val="white"/>
-              </w:rPr>
-              <w:t xml:space="preserve"> Integer</w:t>
+              <w:t>Negative 8 bit Integer</w:t>
             </w:r>
           </w:p>
         </w:tc>
@@ -3499,21 +3036,7 @@
               <w:rPr>
                 <w:highlight w:val="white"/>
               </w:rPr>
-              <w:t xml:space="preserve">Negative </w:t>
-            </w:r>
-            <w:proofErr w:type="gramStart"/>
-            <w:r>
-              <w:rPr>
-                <w:highlight w:val="white"/>
-              </w:rPr>
-              <w:t>16 bit</w:t>
-            </w:r>
-            <w:proofErr w:type="gramEnd"/>
-            <w:r>
-              <w:rPr>
-                <w:highlight w:val="white"/>
-              </w:rPr>
-              <w:t xml:space="preserve"> Integer</w:t>
+              <w:t>Negative 16 bit Integer</w:t>
             </w:r>
           </w:p>
         </w:tc>
@@ -3550,11 +3073,9 @@
             <w:tcW w:w="1080" w:type="dxa"/>
           </w:tcPr>
           <w:p>
-            <w:proofErr w:type="spellStart"/>
             <w:r>
               <w:t>xAA</w:t>
             </w:r>
-            <w:proofErr w:type="spellEnd"/>
           </w:p>
         </w:tc>
         <w:tc>
@@ -3591,21 +3112,7 @@
               <w:rPr>
                 <w:highlight w:val="white"/>
               </w:rPr>
-              <w:t xml:space="preserve">Negative </w:t>
-            </w:r>
-            <w:proofErr w:type="gramStart"/>
-            <w:r>
-              <w:rPr>
-                <w:highlight w:val="white"/>
-              </w:rPr>
-              <w:t>32 bit</w:t>
-            </w:r>
-            <w:proofErr w:type="gramEnd"/>
-            <w:r>
-              <w:rPr>
-                <w:highlight w:val="white"/>
-              </w:rPr>
-              <w:t xml:space="preserve"> Integer</w:t>
+              <w:t>Negative 32 bit Integer</w:t>
             </w:r>
           </w:p>
         </w:tc>
@@ -3642,11 +3149,9 @@
             <w:tcW w:w="1080" w:type="dxa"/>
           </w:tcPr>
           <w:p>
-            <w:proofErr w:type="spellStart"/>
             <w:r>
               <w:t>xAB</w:t>
             </w:r>
-            <w:proofErr w:type="spellEnd"/>
           </w:p>
         </w:tc>
         <w:tc>
@@ -3683,21 +3188,7 @@
               <w:rPr>
                 <w:highlight w:val="white"/>
               </w:rPr>
-              <w:t xml:space="preserve">Negative </w:t>
-            </w:r>
-            <w:proofErr w:type="gramStart"/>
-            <w:r>
-              <w:rPr>
-                <w:highlight w:val="white"/>
-              </w:rPr>
-              <w:t>64 bit</w:t>
-            </w:r>
-            <w:proofErr w:type="gramEnd"/>
-            <w:r>
-              <w:rPr>
-                <w:highlight w:val="white"/>
-              </w:rPr>
-              <w:t xml:space="preserve"> Integer</w:t>
+              <w:t>Negative 64 bit Integer</w:t>
             </w:r>
           </w:p>
         </w:tc>
@@ -3727,11 +3218,9 @@
             <w:tcW w:w="1080" w:type="dxa"/>
           </w:tcPr>
           <w:p>
-            <w:proofErr w:type="spellStart"/>
             <w:r>
               <w:t>xAF</w:t>
             </w:r>
-            <w:proofErr w:type="spellEnd"/>
           </w:p>
         </w:tc>
         <w:tc>
@@ -3770,11 +3259,9 @@
               </w:rPr>
               <w:t xml:space="preserve">Negative </w:t>
             </w:r>
-            <w:proofErr w:type="spellStart"/>
             <w:r>
               <w:t>Bignum</w:t>
             </w:r>
-            <w:proofErr w:type="spellEnd"/>
           </w:p>
         </w:tc>
       </w:tr>
@@ -4158,21 +3645,7 @@
         <w:rPr>
           <w:highlight w:val="white"/>
         </w:rPr>
-        <w:t xml:space="preserve">A5 00 01 42                      42 (as </w:t>
-      </w:r>
-      <w:proofErr w:type="spellStart"/>
-      <w:r>
-        <w:rPr>
-          <w:highlight w:val="white"/>
-        </w:rPr>
-        <w:t>Bignum</w:t>
-      </w:r>
-      <w:proofErr w:type="spellEnd"/>
-      <w:r>
-        <w:rPr>
-          <w:highlight w:val="white"/>
-        </w:rPr>
-        <w:t>)</w:t>
+        <w:t>A5 00 01 42                      42 (as Bignum)</w:t>
       </w:r>
       <w:r>
         <w:t xml:space="preserve"> </w:t>
@@ -4193,21 +3666,7 @@
         <w:rPr>
           <w:highlight w:val="white"/>
         </w:rPr>
-        <w:t xml:space="preserve">80 05 48 65 6c </w:t>
-      </w:r>
-      <w:proofErr w:type="spellStart"/>
-      <w:r>
-        <w:rPr>
-          <w:highlight w:val="white"/>
-        </w:rPr>
-        <w:t>6c</w:t>
-      </w:r>
-      <w:proofErr w:type="spellEnd"/>
-      <w:r>
-        <w:rPr>
-          <w:highlight w:val="white"/>
-        </w:rPr>
-        <w:t xml:space="preserve"> 6f             "Hello" (single chunk)</w:t>
+        <w:t>80 05 48 65 6c 6c 6f             "Hello" (single chunk)</w:t>
       </w:r>
       <w:r>
         <w:t xml:space="preserve"> </w:t>
@@ -4219,21 +3678,7 @@
         <w:rPr>
           <w:highlight w:val="white"/>
         </w:rPr>
-        <w:t xml:space="preserve">81 00 05 48 65 6c </w:t>
-      </w:r>
-      <w:proofErr w:type="spellStart"/>
-      <w:r>
-        <w:rPr>
-          <w:highlight w:val="white"/>
-        </w:rPr>
-        <w:t>6c</w:t>
-      </w:r>
-      <w:proofErr w:type="spellEnd"/>
-      <w:r>
-        <w:rPr>
-          <w:highlight w:val="white"/>
-        </w:rPr>
-        <w:t xml:space="preserve"> 6f          "Hello" (single chunk)</w:t>
+        <w:t>81 00 05 48 65 6c 6c 6f          "Hello" (single chunk)</w:t>
       </w:r>
       <w:r>
         <w:t xml:space="preserve"> </w:t>
@@ -4245,21 +3690,7 @@
         <w:rPr>
           <w:highlight w:val="white"/>
         </w:rPr>
-        <w:t xml:space="preserve">84 05 48 65 6c </w:t>
-      </w:r>
-      <w:proofErr w:type="spellStart"/>
-      <w:r>
-        <w:rPr>
-          <w:highlight w:val="white"/>
-        </w:rPr>
-        <w:t>6c</w:t>
-      </w:r>
-      <w:proofErr w:type="spellEnd"/>
-      <w:r>
-        <w:rPr>
-          <w:highlight w:val="white"/>
-        </w:rPr>
-        <w:t xml:space="preserve"> 6f 80 00       "Hello" (as two chunks)</w:t>
+        <w:t>84 05 48 65 6c 6c 6f 80 00       "Hello" (as two chunks)</w:t>
       </w:r>
       <w:r>
         <w:t xml:space="preserve"> </w:t>
@@ -4298,21 +3729,7 @@
         <w:rPr>
           <w:highlight w:val="white"/>
         </w:rPr>
-        <w:t xml:space="preserve">92 40 09 21 fb 54 44 2e </w:t>
-      </w:r>
-      <w:proofErr w:type="spellStart"/>
-      <w:r>
-        <w:rPr>
-          <w:highlight w:val="white"/>
-        </w:rPr>
-        <w:t>ea</w:t>
-      </w:r>
-      <w:proofErr w:type="spellEnd"/>
-      <w:r>
-        <w:rPr>
-          <w:highlight w:val="white"/>
-        </w:rPr>
-        <w:t xml:space="preserve">       3.14159265359</w:t>
+        <w:t>92 40 09 21 fb 54 44 2e ea       3.14159265359</w:t>
       </w:r>
       <w:r>
         <w:br/>
@@ -4348,6 +3765,7 @@
         <w:rPr>
           <w:highlight w:val="white"/>
         </w:rPr>
+        <w:lastRenderedPageBreak/>
         <w:t>B1                               false</w:t>
       </w:r>
       <w:r>
@@ -4380,23 +3798,7 @@
     </w:p>
     <w:p>
       <w:r>
-        <w:t xml:space="preserve">A dictionary is a list of tag code definitions. An encoding MAY incorporate definitions from a dictionary using the </w:t>
-      </w:r>
-      <w:proofErr w:type="spellStart"/>
-      <w:r>
-        <w:t>dict</w:t>
-      </w:r>
-      <w:proofErr w:type="spellEnd"/>
-      <w:r>
-        <w:t xml:space="preserve">-hash production. The </w:t>
-      </w:r>
-      <w:proofErr w:type="spellStart"/>
-      <w:r>
-        <w:t>dict</w:t>
-      </w:r>
-      <w:proofErr w:type="spellEnd"/>
-      <w:r>
-        <w:t xml:space="preserve"> hash production specifies a (positive) offset value to be added to the entries in the dictionary followed by the </w:t>
+        <w:t xml:space="preserve">A dictionary is a list of tag code definitions. An encoding MAY incorporate definitions from a dictionary using the dict-hash production. The dict hash production specifies a (positive) offset value to be added to the entries in the dictionary followed by the </w:t>
       </w:r>
       <w:r>
         <w:t>UDF fingerprint &lt;norm="draft</w:t>
@@ -4549,19 +3951,11 @@
             <w:tcW w:w="3731" w:type="dxa"/>
           </w:tcPr>
           <w:p>
-            <w:proofErr w:type="gramStart"/>
-            <w:r>
-              <w:rPr>
-                <w:highlight w:val="white"/>
-              </w:rPr>
-              <w:t>8 bit</w:t>
-            </w:r>
-            <w:proofErr w:type="gramEnd"/>
-            <w:r>
-              <w:rPr>
-                <w:highlight w:val="white"/>
-              </w:rPr>
-              <w:t xml:space="preserve"> tag code</w:t>
+            <w:r>
+              <w:rPr>
+                <w:highlight w:val="white"/>
+              </w:rPr>
+              <w:t>8 bit tag code</w:t>
             </w:r>
           </w:p>
         </w:tc>
@@ -4627,19 +4021,11 @@
             <w:tcW w:w="3731" w:type="dxa"/>
           </w:tcPr>
           <w:p>
-            <w:proofErr w:type="gramStart"/>
-            <w:r>
-              <w:rPr>
-                <w:highlight w:val="white"/>
-              </w:rPr>
-              <w:t>16 bit</w:t>
-            </w:r>
-            <w:proofErr w:type="gramEnd"/>
-            <w:r>
-              <w:rPr>
-                <w:highlight w:val="white"/>
-              </w:rPr>
-              <w:t xml:space="preserve"> tag code</w:t>
+            <w:r>
+              <w:rPr>
+                <w:highlight w:val="white"/>
+              </w:rPr>
+              <w:t>16 bit tag code</w:t>
             </w:r>
           </w:p>
         </w:tc>
@@ -4705,19 +4091,11 @@
             <w:tcW w:w="3731" w:type="dxa"/>
           </w:tcPr>
           <w:p>
-            <w:proofErr w:type="gramStart"/>
-            <w:r>
-              <w:rPr>
-                <w:highlight w:val="white"/>
-              </w:rPr>
-              <w:t>32 bit</w:t>
-            </w:r>
-            <w:proofErr w:type="gramEnd"/>
-            <w:r>
-              <w:rPr>
-                <w:highlight w:val="white"/>
-              </w:rPr>
-              <w:t xml:space="preserve"> tag code</w:t>
+            <w:r>
+              <w:rPr>
+                <w:highlight w:val="white"/>
+              </w:rPr>
+              <w:t>32 bit tag code</w:t>
             </w:r>
           </w:p>
         </w:tc>
@@ -4783,19 +4161,11 @@
             <w:tcW w:w="3731" w:type="dxa"/>
           </w:tcPr>
           <w:p>
-            <w:proofErr w:type="gramStart"/>
-            <w:r>
-              <w:rPr>
-                <w:highlight w:val="white"/>
-              </w:rPr>
-              <w:t>8 bit</w:t>
-            </w:r>
-            <w:proofErr w:type="gramEnd"/>
-            <w:r>
-              <w:rPr>
-                <w:highlight w:val="white"/>
-              </w:rPr>
-              <w:t xml:space="preserve"> tag definition</w:t>
+            <w:r>
+              <w:rPr>
+                <w:highlight w:val="white"/>
+              </w:rPr>
+              <w:t>8 bit tag definition</w:t>
             </w:r>
           </w:p>
         </w:tc>
@@ -4861,19 +4231,11 @@
             <w:tcW w:w="3731" w:type="dxa"/>
           </w:tcPr>
           <w:p>
-            <w:proofErr w:type="gramStart"/>
-            <w:r>
-              <w:rPr>
-                <w:highlight w:val="white"/>
-              </w:rPr>
-              <w:t>16 bit</w:t>
-            </w:r>
-            <w:proofErr w:type="gramEnd"/>
-            <w:r>
-              <w:rPr>
-                <w:highlight w:val="white"/>
-              </w:rPr>
-              <w:t xml:space="preserve"> tag definition</w:t>
+            <w:r>
+              <w:rPr>
+                <w:highlight w:val="white"/>
+              </w:rPr>
+              <w:t>16 bit tag definition</w:t>
             </w:r>
           </w:p>
         </w:tc>
@@ -4939,19 +4301,11 @@
             <w:tcW w:w="3731" w:type="dxa"/>
           </w:tcPr>
           <w:p>
-            <w:proofErr w:type="gramStart"/>
-            <w:r>
-              <w:rPr>
-                <w:highlight w:val="white"/>
-              </w:rPr>
-              <w:t>32 bit</w:t>
-            </w:r>
-            <w:proofErr w:type="gramEnd"/>
-            <w:r>
-              <w:rPr>
-                <w:highlight w:val="white"/>
-              </w:rPr>
-              <w:t xml:space="preserve"> tag definition</w:t>
+            <w:r>
+              <w:rPr>
+                <w:highlight w:val="white"/>
+              </w:rPr>
+              <w:t>32 bit tag definition</w:t>
             </w:r>
           </w:p>
         </w:tc>
@@ -5017,19 +4371,11 @@
             <w:tcW w:w="3731" w:type="dxa"/>
           </w:tcPr>
           <w:p>
-            <w:proofErr w:type="gramStart"/>
-            <w:r>
-              <w:rPr>
-                <w:highlight w:val="white"/>
-              </w:rPr>
-              <w:t>8 bit</w:t>
-            </w:r>
-            <w:proofErr w:type="gramEnd"/>
-            <w:r>
-              <w:rPr>
-                <w:highlight w:val="white"/>
-              </w:rPr>
-              <w:t xml:space="preserve"> tag code</w:t>
+            <w:r>
+              <w:rPr>
+                <w:highlight w:val="white"/>
+              </w:rPr>
+              <w:t>8 bit tag code</w:t>
             </w:r>
             <w:r>
               <w:t xml:space="preserve"> and definition</w:t>
@@ -5098,19 +4444,11 @@
             <w:tcW w:w="3731" w:type="dxa"/>
           </w:tcPr>
           <w:p>
-            <w:proofErr w:type="gramStart"/>
-            <w:r>
-              <w:rPr>
-                <w:highlight w:val="white"/>
-              </w:rPr>
-              <w:t>16 bit</w:t>
-            </w:r>
-            <w:proofErr w:type="gramEnd"/>
-            <w:r>
-              <w:rPr>
-                <w:highlight w:val="white"/>
-              </w:rPr>
-              <w:t xml:space="preserve"> tag code</w:t>
+            <w:r>
+              <w:rPr>
+                <w:highlight w:val="white"/>
+              </w:rPr>
+              <w:t>16 bit tag code</w:t>
             </w:r>
             <w:r>
               <w:t xml:space="preserve"> and definition</w:t>
@@ -5143,7 +4481,6 @@
             <w:tcW w:w="1080" w:type="dxa"/>
           </w:tcPr>
           <w:p>
-            <w:proofErr w:type="spellStart"/>
             <w:r>
               <w:rPr>
                 <w:highlight w:val="white"/>
@@ -5153,7 +4490,6 @@
             <w:r>
               <w:t>A</w:t>
             </w:r>
-            <w:proofErr w:type="spellEnd"/>
           </w:p>
         </w:tc>
         <w:tc>
@@ -5181,19 +4517,11 @@
             <w:tcW w:w="3731" w:type="dxa"/>
           </w:tcPr>
           <w:p>
-            <w:proofErr w:type="gramStart"/>
-            <w:r>
-              <w:rPr>
-                <w:highlight w:val="white"/>
-              </w:rPr>
-              <w:t>32 bit</w:t>
-            </w:r>
-            <w:proofErr w:type="gramEnd"/>
-            <w:r>
-              <w:rPr>
-                <w:highlight w:val="white"/>
-              </w:rPr>
-              <w:t xml:space="preserve"> tag code</w:t>
+            <w:r>
+              <w:rPr>
+                <w:highlight w:val="white"/>
+              </w:rPr>
+              <w:t>32 bit tag code</w:t>
             </w:r>
             <w:r>
               <w:t xml:space="preserve"> and definition</w:t>
@@ -5226,7 +4554,6 @@
             <w:tcW w:w="1080" w:type="dxa"/>
           </w:tcPr>
           <w:p>
-            <w:proofErr w:type="spellStart"/>
             <w:r>
               <w:rPr>
                 <w:highlight w:val="white"/>
@@ -5236,7 +4563,6 @@
             <w:r>
               <w:t>C</w:t>
             </w:r>
-            <w:proofErr w:type="spellEnd"/>
           </w:p>
         </w:tc>
         <w:tc>
@@ -5264,19 +4590,11 @@
             <w:tcW w:w="3731" w:type="dxa"/>
           </w:tcPr>
           <w:p>
-            <w:proofErr w:type="gramStart"/>
-            <w:r>
-              <w:rPr>
-                <w:highlight w:val="white"/>
-              </w:rPr>
-              <w:t>8 bit</w:t>
-            </w:r>
-            <w:proofErr w:type="gramEnd"/>
-            <w:r>
-              <w:rPr>
-                <w:highlight w:val="white"/>
-              </w:rPr>
-              <w:t xml:space="preserve"> tag dictionary definition</w:t>
+            <w:r>
+              <w:rPr>
+                <w:highlight w:val="white"/>
+              </w:rPr>
+              <w:t>8 bit tag dictionary definition</w:t>
             </w:r>
           </w:p>
         </w:tc>
@@ -5306,7 +4624,6 @@
             <w:tcW w:w="1080" w:type="dxa"/>
           </w:tcPr>
           <w:p>
-            <w:proofErr w:type="spellStart"/>
             <w:r>
               <w:rPr>
                 <w:highlight w:val="white"/>
@@ -5316,7 +4633,6 @@
             <w:r>
               <w:t>D</w:t>
             </w:r>
-            <w:proofErr w:type="spellEnd"/>
           </w:p>
         </w:tc>
         <w:tc>
@@ -5344,19 +4660,11 @@
             <w:tcW w:w="3731" w:type="dxa"/>
           </w:tcPr>
           <w:p>
-            <w:proofErr w:type="gramStart"/>
-            <w:r>
-              <w:rPr>
-                <w:highlight w:val="white"/>
-              </w:rPr>
-              <w:t>16 bit</w:t>
-            </w:r>
-            <w:proofErr w:type="gramEnd"/>
-            <w:r>
-              <w:rPr>
-                <w:highlight w:val="white"/>
-              </w:rPr>
-              <w:t xml:space="preserve"> tag dictionary definition</w:t>
+            <w:r>
+              <w:rPr>
+                <w:highlight w:val="white"/>
+              </w:rPr>
+              <w:t>16 bit tag dictionary definition</w:t>
             </w:r>
           </w:p>
         </w:tc>
@@ -5386,7 +4694,6 @@
             <w:tcW w:w="1080" w:type="dxa"/>
           </w:tcPr>
           <w:p>
-            <w:proofErr w:type="spellStart"/>
             <w:r>
               <w:rPr>
                 <w:highlight w:val="white"/>
@@ -5396,7 +4703,6 @@
             <w:r>
               <w:t>E</w:t>
             </w:r>
-            <w:proofErr w:type="spellEnd"/>
           </w:p>
         </w:tc>
         <w:tc>
@@ -5424,19 +4730,11 @@
             <w:tcW w:w="3731" w:type="dxa"/>
           </w:tcPr>
           <w:p>
-            <w:proofErr w:type="gramStart"/>
-            <w:r>
-              <w:rPr>
-                <w:highlight w:val="white"/>
-              </w:rPr>
-              <w:t>32 bit</w:t>
-            </w:r>
-            <w:proofErr w:type="gramEnd"/>
-            <w:r>
-              <w:rPr>
-                <w:highlight w:val="white"/>
-              </w:rPr>
-              <w:t xml:space="preserve"> tag dictionary definition</w:t>
+            <w:r>
+              <w:rPr>
+                <w:highlight w:val="white"/>
+              </w:rPr>
+              <w:t>32 bit tag dictionary definition</w:t>
             </w:r>
           </w:p>
         </w:tc>
@@ -5452,21 +4750,12 @@
                 <w:u w:val="single"/>
               </w:rPr>
             </w:pPr>
-            <w:proofErr w:type="spellStart"/>
-            <w:r>
-              <w:rPr>
-                <w:highlight w:val="white"/>
-                <w:u w:val="single"/>
-              </w:rPr>
-              <w:t>dict</w:t>
-            </w:r>
-            <w:proofErr w:type="spellEnd"/>
-            <w:r>
-              <w:rPr>
-                <w:highlight w:val="white"/>
-                <w:u w:val="single"/>
-              </w:rPr>
-              <w:t>-hash</w:t>
+            <w:r>
+              <w:rPr>
+                <w:highlight w:val="white"/>
+                <w:u w:val="single"/>
+              </w:rPr>
+              <w:t>dict-hash</w:t>
             </w:r>
           </w:p>
         </w:tc>
@@ -5558,21 +4847,7 @@
         <w:rPr>
           <w:highlight w:val="white"/>
         </w:rPr>
-        <w:t xml:space="preserve">C8 20 80 05 48 65 6c </w:t>
-      </w:r>
-      <w:proofErr w:type="spellStart"/>
-      <w:r>
-        <w:rPr>
-          <w:highlight w:val="white"/>
-        </w:rPr>
-        <w:t>6c</w:t>
-      </w:r>
-      <w:proofErr w:type="spellEnd"/>
-      <w:r>
-        <w:rPr>
-          <w:highlight w:val="white"/>
-        </w:rPr>
-        <w:t xml:space="preserve"> 6f       "Hello"    20 = "Hello"</w:t>
+        <w:t>C8 20 80 05 48 65 6c 6c 6f       "Hello"    20 = "Hello"</w:t>
       </w:r>
       <w:r>
         <w:br/>
@@ -5581,21 +4856,7 @@
         <w:rPr>
           <w:highlight w:val="white"/>
         </w:rPr>
-        <w:t xml:space="preserve">C4 21 80 05 48 65 6c </w:t>
-      </w:r>
-      <w:proofErr w:type="spellStart"/>
-      <w:r>
-        <w:rPr>
-          <w:highlight w:val="white"/>
-        </w:rPr>
-        <w:t>6c</w:t>
-      </w:r>
-      <w:proofErr w:type="spellEnd"/>
-      <w:r>
-        <w:rPr>
-          <w:highlight w:val="white"/>
-        </w:rPr>
-        <w:t xml:space="preserve"> 6f                  21 = "Hello"</w:t>
+        <w:t>C4 21 80 05 48 65 6c 6c 6f                  21 = "Hello"</w:t>
       </w:r>
       <w:r>
         <w:br/>
@@ -5679,21 +4940,7 @@
         <w:rPr>
           <w:highlight w:val="white"/>
         </w:rPr>
-        <w:t xml:space="preserve">(C4 21 80 05 48 65 6c </w:t>
-      </w:r>
-      <w:proofErr w:type="spellStart"/>
-      <w:r>
-        <w:rPr>
-          <w:highlight w:val="white"/>
-        </w:rPr>
-        <w:t>6c</w:t>
-      </w:r>
-      <w:proofErr w:type="spellEnd"/>
-      <w:r>
-        <w:rPr>
-          <w:highlight w:val="white"/>
-        </w:rPr>
-        <w:t xml:space="preserve"> 6f)</w:t>
+        <w:t>(C4 21 80 05 48 65 6c 6c 6f)</w:t>
       </w:r>
     </w:p>
     <w:p>
@@ -5701,28 +4948,13 @@
         <w:pStyle w:val="h1"/>
       </w:pPr>
       <w:r>
+        <w:lastRenderedPageBreak/>
         <w:t>JSON-D (Data)</w:t>
       </w:r>
     </w:p>
     <w:p>
       <w:r>
-        <w:t xml:space="preserve">JSON-B and JSON-C only support the two numeric types defined in the JavaScript data model: Integers and </w:t>
-      </w:r>
-      <w:proofErr w:type="gramStart"/>
-      <w:r>
-        <w:t>64 bit floating point</w:t>
-      </w:r>
-      <w:proofErr w:type="gramEnd"/>
-      <w:r>
-        <w:t xml:space="preserve"> values. JSON-D (Data) defines binary encodings for additional data types that are commonly used in scientific applications. These comprise positive and negative </w:t>
-      </w:r>
-      <w:proofErr w:type="gramStart"/>
-      <w:r>
-        <w:t>128 bit</w:t>
-      </w:r>
-      <w:proofErr w:type="gramEnd"/>
-      <w:r>
-        <w:t xml:space="preserve"> integers, six additional floating point representations de</w:t>
+        <w:t>JSON-B and JSON-C only support the two numeric types defined in the JavaScript data model: Integers and 64 bit floating point values. JSON-D (Data) defines binary encodings for additional data types that are commonly used in scientific applications. These comprise positive and negative 128 bit integers, six additional floating point representations de</w:t>
       </w:r>
       <w:r>
         <w:t>fined by IEEE 754 &lt;norm="IEEE754"/&gt;</w:t>
@@ -5739,31 +4971,7 @@
     </w:p>
     <w:p>
       <w:r>
-        <w:t xml:space="preserve">Should the need arise, even bigger </w:t>
-      </w:r>
-      <w:proofErr w:type="spellStart"/>
-      <w:r>
-        <w:t>bignums</w:t>
-      </w:r>
-      <w:proofErr w:type="spellEnd"/>
-      <w:r>
-        <w:t xml:space="preserve"> could be defined with the length specified as a </w:t>
-      </w:r>
-      <w:proofErr w:type="gramStart"/>
-      <w:r>
-        <w:t>32 bit</w:t>
-      </w:r>
-      <w:proofErr w:type="gramEnd"/>
-      <w:r>
-        <w:t xml:space="preserve"> value permitting </w:t>
-      </w:r>
-      <w:proofErr w:type="spellStart"/>
-      <w:r>
-        <w:t>bignums</w:t>
-      </w:r>
-      <w:proofErr w:type="spellEnd"/>
-      <w:r>
-        <w:t xml:space="preserve"> of up to 2^35 bits to be represented.</w:t>
+        <w:t>Should the need arise, even bigger bignums could be defined with the length specified as a 32 bit value permitting bignums of up to 2^35 bits to be represented.</w:t>
       </w:r>
     </w:p>
     <w:p>
@@ -5959,21 +5167,7 @@
               <w:rPr>
                 <w:highlight w:val="white"/>
               </w:rPr>
-              <w:t xml:space="preserve">Positive </w:t>
-            </w:r>
-            <w:proofErr w:type="gramStart"/>
-            <w:r>
-              <w:rPr>
-                <w:highlight w:val="white"/>
-              </w:rPr>
-              <w:t>128 bit</w:t>
-            </w:r>
-            <w:proofErr w:type="gramEnd"/>
-            <w:r>
-              <w:rPr>
-                <w:highlight w:val="white"/>
-              </w:rPr>
-              <w:t xml:space="preserve"> Integer</w:t>
+              <w:t>Positive 128 bit Integer</w:t>
             </w:r>
           </w:p>
         </w:tc>
@@ -6003,11 +5197,9 @@
             <w:tcW w:w="1080" w:type="dxa"/>
           </w:tcPr>
           <w:p>
-            <w:proofErr w:type="spellStart"/>
             <w:r>
               <w:t>xAC</w:t>
             </w:r>
-            <w:proofErr w:type="spellEnd"/>
           </w:p>
         </w:tc>
         <w:tc>
@@ -6039,21 +5231,7 @@
               <w:rPr>
                 <w:highlight w:val="white"/>
               </w:rPr>
-              <w:t xml:space="preserve">Negative </w:t>
-            </w:r>
-            <w:proofErr w:type="gramStart"/>
-            <w:r>
-              <w:rPr>
-                <w:highlight w:val="white"/>
-              </w:rPr>
-              <w:t>128 bit</w:t>
-            </w:r>
-            <w:proofErr w:type="gramEnd"/>
-            <w:r>
-              <w:rPr>
-                <w:highlight w:val="white"/>
-              </w:rPr>
-              <w:t xml:space="preserve"> Integer      </w:t>
+              <w:t xml:space="preserve">Negative 128 bit Integer      </w:t>
             </w:r>
           </w:p>
         </w:tc>
@@ -6756,23 +5934,7 @@
         <w:pStyle w:val="meta"/>
       </w:pPr>
       <w:r>
-        <w:t>&lt;</w:t>
-      </w:r>
-      <w:proofErr w:type="spellStart"/>
-      <w:r>
-        <w:t>figuresvg</w:t>
-      </w:r>
-      <w:proofErr w:type="spellEnd"/>
-      <w:r>
-        <w:t>="../Images/</w:t>
-      </w:r>
-      <w:proofErr w:type="spellStart"/>
-      <w:r>
-        <w:t>jbcd-frame.svg</w:t>
-      </w:r>
-      <w:proofErr w:type="spellEnd"/>
-      <w:r>
-        <w:t>"&gt;</w:t>
+        <w:t>&lt;figuresvg="../Images/jbcd-frame.svg"&gt;</w:t>
       </w:r>
       <w:r>
         <w:t>JBCD Records and Frames</w:t>
@@ -6888,7 +6050,6 @@
                 <w:u w:val="single"/>
               </w:rPr>
             </w:pPr>
-            <w:proofErr w:type="spellStart"/>
             <w:r>
               <w:rPr>
                 <w:highlight w:val="white"/>
@@ -6896,7 +6057,6 @@
               </w:rPr>
               <w:t>uframe</w:t>
             </w:r>
-            <w:proofErr w:type="spellEnd"/>
             <w:r>
               <w:rPr>
                 <w:highlight w:val="white"/>
@@ -6954,16 +6114,8 @@
               <w:rPr>
                 <w:highlight w:val="white"/>
               </w:rPr>
-              <w:t xml:space="preserve">, </w:t>
-            </w:r>
-            <w:proofErr w:type="gramStart"/>
-            <w:r>
-              <w:rPr>
-                <w:highlight w:val="white"/>
-              </w:rPr>
-              <w:t>8 bit</w:t>
-            </w:r>
-            <w:proofErr w:type="gramEnd"/>
+              <w:t>, 8 bit</w:t>
+            </w:r>
             <w:r>
               <w:t xml:space="preserve"> length</w:t>
             </w:r>
@@ -6981,15 +6133,14 @@
                 <w:u w:val="single"/>
               </w:rPr>
             </w:pPr>
-            <w:proofErr w:type="spellStart"/>
-            <w:r>
-              <w:rPr>
-                <w:highlight w:val="white"/>
-                <w:u w:val="single"/>
-              </w:rPr>
+            <w:r>
+              <w:rPr>
+                <w:highlight w:val="white"/>
+                <w:u w:val="single"/>
+              </w:rPr>
+              <w:lastRenderedPageBreak/>
               <w:t>uframe</w:t>
             </w:r>
-            <w:proofErr w:type="spellEnd"/>
             <w:r>
               <w:rPr>
                 <w:highlight w:val="white"/>
@@ -7050,16 +6201,8 @@
               <w:rPr>
                 <w:highlight w:val="white"/>
               </w:rPr>
-              <w:t xml:space="preserve">, </w:t>
-            </w:r>
-            <w:proofErr w:type="gramStart"/>
-            <w:r>
-              <w:rPr>
-                <w:highlight w:val="white"/>
-              </w:rPr>
-              <w:t>16 bit</w:t>
-            </w:r>
-            <w:proofErr w:type="gramEnd"/>
+              <w:t>, 16 bit</w:t>
+            </w:r>
             <w:r>
               <w:t xml:space="preserve"> length</w:t>
             </w:r>
@@ -7077,7 +6220,6 @@
                 <w:u w:val="single"/>
               </w:rPr>
             </w:pPr>
-            <w:proofErr w:type="spellStart"/>
             <w:r>
               <w:rPr>
                 <w:highlight w:val="white"/>
@@ -7085,7 +6227,6 @@
               </w:rPr>
               <w:t>uframe</w:t>
             </w:r>
-            <w:proofErr w:type="spellEnd"/>
             <w:r>
               <w:rPr>
                 <w:highlight w:val="white"/>
@@ -7146,16 +6287,8 @@
               <w:rPr>
                 <w:highlight w:val="white"/>
               </w:rPr>
-              <w:t xml:space="preserve">, </w:t>
-            </w:r>
-            <w:proofErr w:type="gramStart"/>
-            <w:r>
-              <w:rPr>
-                <w:highlight w:val="white"/>
-              </w:rPr>
-              <w:t>32 bit</w:t>
-            </w:r>
-            <w:proofErr w:type="gramEnd"/>
+              <w:t>, 32 bit</w:t>
+            </w:r>
             <w:r>
               <w:t xml:space="preserve"> length</w:t>
             </w:r>
@@ -7173,7 +6306,6 @@
                 <w:u w:val="single"/>
               </w:rPr>
             </w:pPr>
-            <w:proofErr w:type="spellStart"/>
             <w:r>
               <w:rPr>
                 <w:highlight w:val="white"/>
@@ -7181,7 +6313,6 @@
               </w:rPr>
               <w:t>uframe</w:t>
             </w:r>
-            <w:proofErr w:type="spellEnd"/>
             <w:r>
               <w:rPr>
                 <w:highlight w:val="white"/>
@@ -7242,16 +6373,8 @@
               <w:rPr>
                 <w:highlight w:val="white"/>
               </w:rPr>
-              <w:t xml:space="preserve">, </w:t>
-            </w:r>
-            <w:proofErr w:type="gramStart"/>
-            <w:r>
-              <w:rPr>
-                <w:highlight w:val="white"/>
-              </w:rPr>
-              <w:t>64 bit</w:t>
-            </w:r>
-            <w:proofErr w:type="gramEnd"/>
+              <w:t>, 64 bit</w:t>
+            </w:r>
             <w:r>
               <w:t xml:space="preserve"> length</w:t>
             </w:r>
@@ -7269,7 +6392,6 @@
                 <w:u w:val="single"/>
               </w:rPr>
             </w:pPr>
-            <w:proofErr w:type="spellStart"/>
             <w:r>
               <w:rPr>
                 <w:highlight w:val="white"/>
@@ -7277,7 +6399,6 @@
               </w:rPr>
               <w:t>bframe</w:t>
             </w:r>
-            <w:proofErr w:type="spellEnd"/>
             <w:r>
               <w:rPr>
                 <w:highlight w:val="white"/>
@@ -7329,16 +6450,8 @@
               <w:rPr>
                 <w:highlight w:val="white"/>
               </w:rPr>
-              <w:t xml:space="preserve">Frame, </w:t>
-            </w:r>
-            <w:proofErr w:type="gramStart"/>
-            <w:r>
-              <w:rPr>
-                <w:highlight w:val="white"/>
-              </w:rPr>
-              <w:t>8 bit</w:t>
-            </w:r>
-            <w:proofErr w:type="gramEnd"/>
+              <w:t>Frame, 8 bit</w:t>
+            </w:r>
             <w:r>
               <w:t xml:space="preserve"> length</w:t>
             </w:r>
@@ -7356,7 +6469,6 @@
                 <w:u w:val="single"/>
               </w:rPr>
             </w:pPr>
-            <w:proofErr w:type="spellStart"/>
             <w:r>
               <w:rPr>
                 <w:highlight w:val="white"/>
@@ -7364,7 +6476,6 @@
               </w:rPr>
               <w:t>bframe</w:t>
             </w:r>
-            <w:proofErr w:type="spellEnd"/>
           </w:p>
         </w:tc>
         <w:tc>
@@ -7412,16 +6523,8 @@
               <w:rPr>
                 <w:highlight w:val="white"/>
               </w:rPr>
-              <w:t xml:space="preserve">Frame, </w:t>
-            </w:r>
-            <w:proofErr w:type="gramStart"/>
-            <w:r>
-              <w:rPr>
-                <w:highlight w:val="white"/>
-              </w:rPr>
-              <w:t>16 bit</w:t>
-            </w:r>
-            <w:proofErr w:type="gramEnd"/>
+              <w:t>Frame, 16 bit</w:t>
+            </w:r>
             <w:r>
               <w:t xml:space="preserve"> length</w:t>
             </w:r>
@@ -7439,7 +6542,6 @@
                 <w:u w:val="single"/>
               </w:rPr>
             </w:pPr>
-            <w:proofErr w:type="spellStart"/>
             <w:r>
               <w:rPr>
                 <w:highlight w:val="white"/>
@@ -7447,7 +6549,6 @@
               </w:rPr>
               <w:t>bframe</w:t>
             </w:r>
-            <w:proofErr w:type="spellEnd"/>
           </w:p>
         </w:tc>
         <w:tc>
@@ -7495,16 +6596,8 @@
               <w:rPr>
                 <w:highlight w:val="white"/>
               </w:rPr>
-              <w:t xml:space="preserve">Frame, </w:t>
-            </w:r>
-            <w:proofErr w:type="gramStart"/>
-            <w:r>
-              <w:rPr>
-                <w:highlight w:val="white"/>
-              </w:rPr>
-              <w:t>32 bit</w:t>
-            </w:r>
-            <w:proofErr w:type="gramEnd"/>
+              <w:t>Frame, 32 bit</w:t>
+            </w:r>
             <w:r>
               <w:t xml:space="preserve"> length</w:t>
             </w:r>
@@ -7522,7 +6615,6 @@
                 <w:u w:val="single"/>
               </w:rPr>
             </w:pPr>
-            <w:proofErr w:type="spellStart"/>
             <w:r>
               <w:rPr>
                 <w:highlight w:val="white"/>
@@ -7530,7 +6622,6 @@
               </w:rPr>
               <w:t>bframe</w:t>
             </w:r>
-            <w:proofErr w:type="spellEnd"/>
           </w:p>
         </w:tc>
         <w:tc>
@@ -7578,16 +6669,8 @@
               <w:rPr>
                 <w:highlight w:val="white"/>
               </w:rPr>
-              <w:t xml:space="preserve">Frame, </w:t>
-            </w:r>
-            <w:proofErr w:type="gramStart"/>
-            <w:r>
-              <w:rPr>
-                <w:highlight w:val="white"/>
-              </w:rPr>
-              <w:t>64 bit</w:t>
-            </w:r>
-            <w:proofErr w:type="gramEnd"/>
+              <w:t>Frame, 64 bit</w:t>
+            </w:r>
             <w:r>
               <w:t xml:space="preserve"> length</w:t>
             </w:r>
@@ -7816,21 +6899,7 @@
               <w:rPr>
                 <w:highlight w:val="white"/>
               </w:rPr>
-              <w:t xml:space="preserve">Positive </w:t>
-            </w:r>
-            <w:proofErr w:type="gramStart"/>
-            <w:r>
-              <w:rPr>
-                <w:highlight w:val="white"/>
-              </w:rPr>
-              <w:t>128 bit</w:t>
-            </w:r>
-            <w:proofErr w:type="gramEnd"/>
-            <w:r>
-              <w:rPr>
-                <w:highlight w:val="white"/>
-              </w:rPr>
-              <w:t xml:space="preserve"> Integer</w:t>
+              <w:t>Positive 128 bit Integer</w:t>
             </w:r>
           </w:p>
         </w:tc>
@@ -7900,21 +6969,7 @@
               <w:rPr>
                 <w:highlight w:val="white"/>
               </w:rPr>
-              <w:t xml:space="preserve">Positive </w:t>
-            </w:r>
-            <w:proofErr w:type="gramStart"/>
-            <w:r>
-              <w:rPr>
-                <w:highlight w:val="white"/>
-              </w:rPr>
-              <w:t>256 bit</w:t>
-            </w:r>
-            <w:proofErr w:type="gramEnd"/>
-            <w:r>
-              <w:rPr>
-                <w:highlight w:val="white"/>
-              </w:rPr>
-              <w:t xml:space="preserve"> Integer</w:t>
+              <w:t>Positive 256 bit Integer</w:t>
             </w:r>
           </w:p>
         </w:tc>
@@ -7984,21 +7039,7 @@
               <w:rPr>
                 <w:highlight w:val="white"/>
               </w:rPr>
-              <w:t xml:space="preserve">Positive </w:t>
-            </w:r>
-            <w:proofErr w:type="gramStart"/>
-            <w:r>
-              <w:rPr>
-                <w:highlight w:val="white"/>
-              </w:rPr>
-              <w:t>512 bit</w:t>
-            </w:r>
-            <w:proofErr w:type="gramEnd"/>
-            <w:r>
-              <w:rPr>
-                <w:highlight w:val="white"/>
-              </w:rPr>
-              <w:t xml:space="preserve"> Integer</w:t>
+              <w:t>Positive 512 bit Integer</w:t>
             </w:r>
           </w:p>
         </w:tc>
@@ -8010,6 +7051,785 @@
         <w:pStyle w:val="h1"/>
       </w:pPr>
       <w:r>
+        <w:t>JSON-BC</w:t>
+      </w:r>
+      <w:r>
+        <w:t xml:space="preserve">D </w:t>
+      </w:r>
+      <w:r>
+        <w:t>Application Binding</w:t>
+      </w:r>
+    </w:p>
+    <w:p>
+      <w:r>
+        <w:rPr>
+          <w:highlight w:val="white"/>
+        </w:rPr>
+        <w:t xml:space="preserve">The JSON serialization format is intentionally limited in the range of data types it supports. </w:t>
+      </w:r>
+      <w:r>
+        <w:t xml:space="preserve">To serialize data not supported by the JSON data model, it is necessary to specify a means of transforming the </w:t>
+      </w:r>
+      <w:r>
+        <w:t xml:space="preserve">unsupported </w:t>
+      </w:r>
+      <w:r>
+        <w:t xml:space="preserve">data type </w:t>
+      </w:r>
+      <w:r>
+        <w:t>into a supported one.</w:t>
+      </w:r>
+    </w:p>
+    <w:p>
+      <w:r>
+        <w:t>In particular JSON does not provide a Date-Time object or a means of encoding binary data except as an array of bytes.</w:t>
+      </w:r>
+    </w:p>
+    <w:p>
+      <w:pPr>
+        <w:rPr>
+          <w:highlight w:val="white"/>
+        </w:rPr>
+      </w:pPr>
+      <w:r>
+        <w:rPr>
+          <w:highlight w:val="white"/>
+        </w:rPr>
+        <w:t xml:space="preserve">The JSON-BCD Application Binding </w:t>
+      </w:r>
+      <w:r>
+        <w:rPr>
+          <w:highlight w:val="white"/>
+        </w:rPr>
+        <w:t>specifies a data model designed to support the needs of specifying network protocols and associated static data. The data model is close to that of JSON with three additional types:</w:t>
+      </w:r>
+    </w:p>
+    <w:p>
+      <w:pPr>
+        <w:pStyle w:val="li"/>
+        <w:rPr>
+          <w:highlight w:val="white"/>
+        </w:rPr>
+      </w:pPr>
+      <w:r>
+        <w:rPr>
+          <w:highlight w:val="white"/>
+        </w:rPr>
+        <w:t>Binary data</w:t>
+      </w:r>
+    </w:p>
+    <w:p>
+      <w:pPr>
+        <w:pStyle w:val="li"/>
+        <w:rPr>
+          <w:highlight w:val="white"/>
+        </w:rPr>
+      </w:pPr>
+      <w:r>
+        <w:rPr>
+          <w:highlight w:val="white"/>
+        </w:rPr>
+        <w:t>DateTime</w:t>
+      </w:r>
+    </w:p>
+    <w:p>
+      <w:pPr>
+        <w:pStyle w:val="li"/>
+        <w:rPr>
+          <w:highlight w:val="white"/>
+        </w:rPr>
+      </w:pPr>
+      <w:r>
+        <w:rPr>
+          <w:highlight w:val="white"/>
+        </w:rPr>
+        <w:t xml:space="preserve">Object of </w:t>
+      </w:r>
+      <w:r>
+        <w:rPr>
+          <w:highlight w:val="white"/>
+        </w:rPr>
+        <w:t>specified</w:t>
+      </w:r>
+      <w:r>
+        <w:rPr>
+          <w:highlight w:val="white"/>
+        </w:rPr>
+        <w:t xml:space="preserve"> type</w:t>
+      </w:r>
+    </w:p>
+    <w:p>
+      <w:pPr>
+        <w:pStyle w:val="Heading2"/>
+        <w:rPr>
+          <w:highlight w:val="white"/>
+        </w:rPr>
+      </w:pPr>
+      <w:r>
+        <w:rPr>
+          <w:highlight w:val="white"/>
+        </w:rPr>
+        <w:t>JSON Binding</w:t>
+      </w:r>
+    </w:p>
+    <w:p>
+      <w:pPr>
+        <w:rPr>
+          <w:highlight w:val="white"/>
+        </w:rPr>
+      </w:pPr>
+      <w:r>
+        <w:rPr>
+          <w:highlight w:val="white"/>
+        </w:rPr>
+        <w:t xml:space="preserve">The following data field types are </w:t>
+      </w:r>
+      <w:r>
+        <w:rPr>
+          <w:highlight w:val="white"/>
+        </w:rPr>
+        <w:t>specified</w:t>
+      </w:r>
+      <w:r>
+        <w:rPr>
+          <w:highlight w:val="white"/>
+        </w:rPr>
+        <w:t>:</w:t>
+      </w:r>
+    </w:p>
+    <w:p>
+      <w:pPr>
+        <w:pStyle w:val="DT0"/>
+        <w:rPr>
+          <w:highlight w:val="white"/>
+        </w:rPr>
+      </w:pPr>
+      <w:r>
+        <w:rPr>
+          <w:highlight w:val="white"/>
+        </w:rPr>
+        <w:t>Integer</w:t>
+      </w:r>
+    </w:p>
+    <w:p>
+      <w:pPr>
+        <w:pStyle w:val="DD0"/>
+        <w:rPr>
+          <w:highlight w:val="white"/>
+        </w:rPr>
+      </w:pPr>
+      <w:r>
+        <w:rPr>
+          <w:highlight w:val="white"/>
+        </w:rPr>
+        <w:t>Integer values are encoded as JSON number values.</w:t>
+      </w:r>
+    </w:p>
+    <w:p>
+      <w:pPr>
+        <w:pStyle w:val="DT0"/>
+        <w:rPr>
+          <w:highlight w:val="white"/>
+        </w:rPr>
+      </w:pPr>
+      <w:r>
+        <w:rPr>
+          <w:highlight w:val="white"/>
+        </w:rPr>
+        <w:t>Float</w:t>
+      </w:r>
+    </w:p>
+    <w:p>
+      <w:pPr>
+        <w:pStyle w:val="DD0"/>
+        <w:rPr>
+          <w:highlight w:val="white"/>
+        </w:rPr>
+      </w:pPr>
+      <w:r>
+        <w:rPr>
+          <w:highlight w:val="white"/>
+        </w:rPr>
+        <w:lastRenderedPageBreak/>
+        <w:t>Float</w:t>
+      </w:r>
+      <w:r>
+        <w:rPr>
+          <w:highlight w:val="white"/>
+        </w:rPr>
+        <w:t xml:space="preserve"> values are encoded as JSON number values.</w:t>
+      </w:r>
+    </w:p>
+    <w:p>
+      <w:pPr>
+        <w:pStyle w:val="DT0"/>
+        <w:rPr>
+          <w:highlight w:val="white"/>
+        </w:rPr>
+      </w:pPr>
+      <w:r>
+        <w:rPr>
+          <w:highlight w:val="white"/>
+        </w:rPr>
+        <w:t>String</w:t>
+      </w:r>
+    </w:p>
+    <w:p>
+      <w:pPr>
+        <w:pStyle w:val="DD0"/>
+        <w:rPr>
+          <w:highlight w:val="white"/>
+        </w:rPr>
+      </w:pPr>
+      <w:r>
+        <w:rPr>
+          <w:highlight w:val="white"/>
+        </w:rPr>
+        <w:t>Test strings are encoded as JSON text strings.</w:t>
+      </w:r>
+    </w:p>
+    <w:p>
+      <w:pPr>
+        <w:pStyle w:val="DT0"/>
+        <w:rPr>
+          <w:highlight w:val="white"/>
+        </w:rPr>
+      </w:pPr>
+      <w:r>
+        <w:rPr>
+          <w:highlight w:val="white"/>
+        </w:rPr>
+        <w:t>Boolean</w:t>
+      </w:r>
+    </w:p>
+    <w:p>
+      <w:pPr>
+        <w:pStyle w:val="DD0"/>
+        <w:rPr>
+          <w:highlight w:val="white"/>
+        </w:rPr>
+      </w:pPr>
+      <w:r>
+        <w:rPr>
+          <w:highlight w:val="white"/>
+        </w:rPr>
+        <w:t>Boolean values are encoded as JSON ‘false’, ‘true’ or ‘null’ tokens according to value.</w:t>
+      </w:r>
+    </w:p>
+    <w:p>
+      <w:pPr>
+        <w:pStyle w:val="DT0"/>
+        <w:rPr>
+          <w:highlight w:val="white"/>
+        </w:rPr>
+      </w:pPr>
+      <w:r>
+        <w:rPr>
+          <w:highlight w:val="white"/>
+        </w:rPr>
+        <w:t>Sequence</w:t>
+      </w:r>
+    </w:p>
+    <w:p>
+      <w:pPr>
+        <w:pStyle w:val="DD0"/>
+        <w:rPr>
+          <w:highlight w:val="white"/>
+        </w:rPr>
+      </w:pPr>
+      <w:r>
+        <w:rPr>
+          <w:highlight w:val="white"/>
+        </w:rPr>
+        <w:t>Sequences of data items that are encoded as JSON arrays</w:t>
+      </w:r>
+    </w:p>
+    <w:p>
+      <w:pPr>
+        <w:pStyle w:val="DT0"/>
+        <w:rPr>
+          <w:highlight w:val="white"/>
+        </w:rPr>
+      </w:pPr>
+      <w:r>
+        <w:rPr>
+          <w:highlight w:val="white"/>
+        </w:rPr>
+        <w:t>Object of known type</w:t>
+      </w:r>
+    </w:p>
+    <w:p>
+      <w:pPr>
+        <w:pStyle w:val="DD0"/>
+        <w:rPr>
+          <w:highlight w:val="white"/>
+        </w:rPr>
+      </w:pPr>
+      <w:r>
+        <w:rPr>
+          <w:highlight w:val="white"/>
+        </w:rPr>
+        <w:t>Objects whose type is known to the receiver are encoded as JSON objects</w:t>
+      </w:r>
+    </w:p>
+    <w:p>
+      <w:pPr>
+        <w:pStyle w:val="DT0"/>
+        <w:rPr>
+          <w:highlight w:val="white"/>
+        </w:rPr>
+      </w:pPr>
+      <w:r>
+        <w:rPr>
+          <w:highlight w:val="white"/>
+        </w:rPr>
+        <w:t>Object of variable type</w:t>
+      </w:r>
+    </w:p>
+    <w:p>
+      <w:pPr>
+        <w:pStyle w:val="DD0"/>
+        <w:rPr>
+          <w:highlight w:val="white"/>
+        </w:rPr>
+      </w:pPr>
+      <w:r>
+        <w:rPr>
+          <w:highlight w:val="white"/>
+        </w:rPr>
+        <w:t>Objects whose type is not known to the receiver are encoded as JSON objects containing a single field whose name describes the type of the object value and whose value contains the value.</w:t>
+      </w:r>
+    </w:p>
+    <w:p>
+      <w:pPr>
+        <w:pStyle w:val="DT0"/>
+        <w:rPr>
+          <w:highlight w:val="white"/>
+        </w:rPr>
+      </w:pPr>
+      <w:r>
+        <w:rPr>
+          <w:highlight w:val="white"/>
+        </w:rPr>
+        <w:t>Binary Data</w:t>
+      </w:r>
+    </w:p>
+    <w:p>
+      <w:pPr>
+        <w:pStyle w:val="DD0"/>
+      </w:pPr>
+      <w:r>
+        <w:rPr>
+          <w:highlight w:val="white"/>
+        </w:rPr>
+        <w:t xml:space="preserve">Byte sequences are converted to </w:t>
+      </w:r>
+      <w:r>
+        <w:t>BASE64-url encoding &lt;norm="RFC4648"/&gt; and encoded as JSON string values.</w:t>
+      </w:r>
+    </w:p>
+    <w:p>
+      <w:pPr>
+        <w:pStyle w:val="DT0"/>
+        <w:rPr>
+          <w:highlight w:val="white"/>
+        </w:rPr>
+      </w:pPr>
+      <w:r>
+        <w:rPr>
+          <w:highlight w:val="white"/>
+        </w:rPr>
+        <w:t>Date Time</w:t>
+      </w:r>
+    </w:p>
+    <w:p>
+      <w:pPr>
+        <w:pStyle w:val="DD0"/>
+      </w:pPr>
+      <w:r>
+        <w:t>Date Time values are converted to Internet time format as described in &lt;norm="RFC3339"/&gt; and encoded as JSON string values.</w:t>
+      </w:r>
+    </w:p>
+    <w:p>
+      <w:pPr>
+        <w:pStyle w:val="Heading2"/>
+      </w:pPr>
+      <w:r>
+        <w:t>JSON-B Binding</w:t>
+      </w:r>
+    </w:p>
+    <w:p>
+      <w:r>
+        <w:t xml:space="preserve">The </w:t>
+      </w:r>
+      <w:r>
+        <w:t>JSON-B value allows a superset of the JSON encodings to be used.</w:t>
+      </w:r>
+    </w:p>
+    <w:p>
+      <w:pPr>
+        <w:pStyle w:val="DT0"/>
+        <w:rPr>
+          <w:highlight w:val="white"/>
+        </w:rPr>
+      </w:pPr>
+      <w:r>
+        <w:rPr>
+          <w:highlight w:val="white"/>
+        </w:rPr>
+        <w:t>Integer</w:t>
+      </w:r>
+    </w:p>
+    <w:p>
+      <w:pPr>
+        <w:pStyle w:val="DD0"/>
+        <w:rPr>
+          <w:highlight w:val="white"/>
+        </w:rPr>
+      </w:pPr>
+      <w:r>
+        <w:rPr>
+          <w:highlight w:val="white"/>
+        </w:rPr>
+        <w:t>Integer values are encoded as JSON number values</w:t>
+      </w:r>
+      <w:r>
+        <w:rPr>
+          <w:highlight w:val="white"/>
+        </w:rPr>
+        <w:t xml:space="preserve"> or as JSON-B b-integer values.</w:t>
+      </w:r>
+    </w:p>
+    <w:p>
+      <w:pPr>
+        <w:pStyle w:val="DT0"/>
+        <w:rPr>
+          <w:highlight w:val="white"/>
+        </w:rPr>
+      </w:pPr>
+      <w:r>
+        <w:rPr>
+          <w:highlight w:val="white"/>
+        </w:rPr>
+        <w:t>Float</w:t>
+      </w:r>
+    </w:p>
+    <w:p>
+      <w:pPr>
+        <w:pStyle w:val="DD0"/>
+        <w:rPr>
+          <w:highlight w:val="white"/>
+        </w:rPr>
+      </w:pPr>
+      <w:r>
+        <w:rPr>
+          <w:highlight w:val="white"/>
+        </w:rPr>
+        <w:t>Float</w:t>
+      </w:r>
+      <w:r>
+        <w:rPr>
+          <w:highlight w:val="white"/>
+        </w:rPr>
+        <w:t xml:space="preserve"> values are encoded as JSON number values</w:t>
+      </w:r>
+      <w:r>
+        <w:rPr>
+          <w:highlight w:val="white"/>
+        </w:rPr>
+        <w:t xml:space="preserve"> </w:t>
+      </w:r>
+      <w:r>
+        <w:t xml:space="preserve">or as JSON-B b-integer </w:t>
+      </w:r>
+      <w:r>
+        <w:t xml:space="preserve">or b-float </w:t>
+      </w:r>
+      <w:r>
+        <w:t>values</w:t>
+      </w:r>
+      <w:r>
+        <w:rPr>
+          <w:highlight w:val="white"/>
+        </w:rPr>
+        <w:t>.</w:t>
+      </w:r>
+    </w:p>
+    <w:p>
+      <w:pPr>
+        <w:pStyle w:val="DT0"/>
+        <w:rPr>
+          <w:highlight w:val="white"/>
+        </w:rPr>
+      </w:pPr>
+      <w:r>
+        <w:rPr>
+          <w:highlight w:val="white"/>
+        </w:rPr>
+        <w:t>String</w:t>
+      </w:r>
+    </w:p>
+    <w:p>
+      <w:pPr>
+        <w:pStyle w:val="DD0"/>
+        <w:rPr>
+          <w:highlight w:val="white"/>
+        </w:rPr>
+      </w:pPr>
+      <w:r>
+        <w:rPr>
+          <w:highlight w:val="white"/>
+        </w:rPr>
+        <w:t>Test strings are encoded as JSON text strings</w:t>
+      </w:r>
+      <w:r>
+        <w:t xml:space="preserve"> </w:t>
+      </w:r>
+      <w:r>
+        <w:t>or as JSON-B b-string values.</w:t>
+      </w:r>
+    </w:p>
+    <w:p>
+      <w:pPr>
+        <w:pStyle w:val="DT0"/>
+        <w:rPr>
+          <w:highlight w:val="white"/>
+        </w:rPr>
+      </w:pPr>
+      <w:r>
+        <w:rPr>
+          <w:highlight w:val="white"/>
+        </w:rPr>
+        <w:t>Boolean</w:t>
+      </w:r>
+    </w:p>
+    <w:p>
+      <w:pPr>
+        <w:pStyle w:val="DD0"/>
+        <w:rPr>
+          <w:highlight w:val="white"/>
+        </w:rPr>
+      </w:pPr>
+      <w:r>
+        <w:rPr>
+          <w:highlight w:val="white"/>
+        </w:rPr>
+        <w:t xml:space="preserve">Boolean values are encoded as JSON ‘false’, ‘true’ or ‘null’ tokens </w:t>
+      </w:r>
+      <w:r>
+        <w:rPr>
+          <w:highlight w:val="white"/>
+        </w:rPr>
+        <w:t xml:space="preserve">or as </w:t>
+      </w:r>
+      <w:r>
+        <w:t>JSON-B b-atom</w:t>
+      </w:r>
+      <w:r>
+        <w:t xml:space="preserve"> values </w:t>
+      </w:r>
+      <w:r>
+        <w:rPr>
+          <w:highlight w:val="white"/>
+        </w:rPr>
+        <w:t>according to value</w:t>
+      </w:r>
+      <w:r>
+        <w:rPr>
+          <w:highlight w:val="white"/>
+        </w:rPr>
+        <w:t xml:space="preserve"> </w:t>
+      </w:r>
+    </w:p>
+    <w:p>
+      <w:pPr>
+        <w:pStyle w:val="DT0"/>
+        <w:rPr>
+          <w:highlight w:val="white"/>
+        </w:rPr>
+      </w:pPr>
+      <w:r>
+        <w:rPr>
+          <w:highlight w:val="white"/>
+        </w:rPr>
+        <w:t>Sequence</w:t>
+      </w:r>
+    </w:p>
+    <w:p>
+      <w:pPr>
+        <w:pStyle w:val="DD0"/>
+        <w:rPr>
+          <w:highlight w:val="white"/>
+        </w:rPr>
+      </w:pPr>
+      <w:r>
+        <w:rPr>
+          <w:highlight w:val="white"/>
+        </w:rPr>
+        <w:lastRenderedPageBreak/>
+        <w:t>Sequences of data items that are encoded as JSON arrays</w:t>
+      </w:r>
+    </w:p>
+    <w:p>
+      <w:pPr>
+        <w:pStyle w:val="DT0"/>
+        <w:rPr>
+          <w:highlight w:val="white"/>
+        </w:rPr>
+      </w:pPr>
+      <w:r>
+        <w:rPr>
+          <w:highlight w:val="white"/>
+        </w:rPr>
+        <w:t>Object of known type</w:t>
+      </w:r>
+    </w:p>
+    <w:p>
+      <w:pPr>
+        <w:pStyle w:val="DD0"/>
+        <w:rPr>
+          <w:highlight w:val="white"/>
+        </w:rPr>
+      </w:pPr>
+      <w:r>
+        <w:rPr>
+          <w:highlight w:val="white"/>
+        </w:rPr>
+        <w:t>Objects whose type is known to the receiver are encoded as JSON objects</w:t>
+      </w:r>
+    </w:p>
+    <w:p>
+      <w:pPr>
+        <w:pStyle w:val="DT0"/>
+        <w:rPr>
+          <w:highlight w:val="white"/>
+        </w:rPr>
+      </w:pPr>
+      <w:r>
+        <w:rPr>
+          <w:highlight w:val="white"/>
+        </w:rPr>
+        <w:t>Object of variable type</w:t>
+      </w:r>
+    </w:p>
+    <w:p>
+      <w:pPr>
+        <w:pStyle w:val="DD0"/>
+        <w:rPr>
+          <w:highlight w:val="white"/>
+        </w:rPr>
+      </w:pPr>
+      <w:r>
+        <w:rPr>
+          <w:highlight w:val="white"/>
+        </w:rPr>
+        <w:t>Objects whose type is not known to the receiver are encoded as JSON objects containing a single field whose name describes the type of the object value and whose value contains the value.</w:t>
+      </w:r>
+    </w:p>
+    <w:p>
+      <w:pPr>
+        <w:pStyle w:val="DT0"/>
+        <w:rPr>
+          <w:highlight w:val="white"/>
+        </w:rPr>
+      </w:pPr>
+      <w:r>
+        <w:rPr>
+          <w:highlight w:val="white"/>
+        </w:rPr>
+        <w:t>Binary Data</w:t>
+      </w:r>
+    </w:p>
+    <w:p>
+      <w:pPr>
+        <w:pStyle w:val="DD0"/>
+      </w:pPr>
+      <w:r>
+        <w:rPr>
+          <w:highlight w:val="white"/>
+        </w:rPr>
+        <w:t xml:space="preserve">Byte sequences are converted to </w:t>
+      </w:r>
+      <w:r>
+        <w:t>BASE64-url encoding &lt;norm="RFC4648"/&gt; and encoded as JSON string values</w:t>
+      </w:r>
+      <w:r>
+        <w:t xml:space="preserve"> or as </w:t>
+      </w:r>
+      <w:r>
+        <w:t>JSON-B b-data</w:t>
+      </w:r>
+      <w:r>
+        <w:t xml:space="preserve"> values. </w:t>
+      </w:r>
+    </w:p>
+    <w:p>
+      <w:pPr>
+        <w:pStyle w:val="DT0"/>
+        <w:rPr>
+          <w:highlight w:val="white"/>
+        </w:rPr>
+      </w:pPr>
+      <w:r>
+        <w:rPr>
+          <w:highlight w:val="white"/>
+        </w:rPr>
+        <w:t>Date Time</w:t>
+      </w:r>
+    </w:p>
+    <w:p>
+      <w:pPr>
+        <w:pStyle w:val="DD0"/>
+      </w:pPr>
+      <w:r>
+        <w:t>Date Time values are converted to Internet time format as described in &lt;norm="RFC3339"/&gt; and encoded as JSON string values</w:t>
+      </w:r>
+      <w:r>
+        <w:t xml:space="preserve"> </w:t>
+      </w:r>
+      <w:r>
+        <w:t>or as JSON-B b-string values</w:t>
+      </w:r>
+      <w:r>
+        <w:t>.</w:t>
+      </w:r>
+    </w:p>
+    <w:p>
+      <w:pPr>
+        <w:pStyle w:val="Heading2"/>
+        <w:rPr>
+          <w:b w:val="0"/>
+        </w:rPr>
+      </w:pPr>
+      <w:r>
+        <w:rPr>
+          <w:b w:val="0"/>
+        </w:rPr>
+        <w:t>Examples</w:t>
+      </w:r>
+    </w:p>
+    <w:p>
+      <w:pPr>
+        <w:pStyle w:val="meta"/>
+      </w:pPr>
+      <w:r>
+        <w:t>&lt;include=..\</w:t>
+      </w:r>
+      <w:r>
+        <w:t>Examples\</w:t>
+      </w:r>
+      <w:r>
+        <w:t>JSON-BCD-Application</w:t>
+      </w:r>
+      <w:r>
+        <w:t>.md&gt;</w:t>
+      </w:r>
+    </w:p>
+    <w:p>
+      <w:pPr>
+        <w:pStyle w:val="h1"/>
+      </w:pPr>
+      <w:r>
         <w:t>Acknowledgements</w:t>
       </w:r>
     </w:p>
@@ -8057,6 +7877,7 @@
         <w:pStyle w:val="h1"/>
       </w:pPr>
       <w:r>
+        <w:lastRenderedPageBreak/>
         <w:t>IANA Considerations</w:t>
       </w:r>
     </w:p>
@@ -8076,11 +7897,11 @@
 </file>
 
 <file path=word/numbering.xml><?xml version="1.0" encoding="utf-8"?>
-<w:numbering xmlns:wpc="http://schemas.microsoft.com/office/word/2010/wordprocessingCanvas" xmlns:cx="http://schemas.microsoft.com/office/drawing/2014/chartex" xmlns:cx1="http://schemas.microsoft.com/office/drawing/2015/9/8/chartex" xmlns:cx2="http://schemas.microsoft.com/office/drawing/2015/10/21/chartex" xmlns:cx3="http://schemas.microsoft.com/office/drawing/2016/5/9/chartex" xmlns:cx4="http://schemas.microsoft.com/office/drawing/2016/5/10/chartex" xmlns:cx5="http://schemas.microsoft.com/office/drawing/2016/5/11/chartex" xmlns:cx6="http://schemas.microsoft.com/office/drawing/2016/5/12/chartex" xmlns:cx7="http://schemas.microsoft.com/office/drawing/2016/5/13/chartex" xmlns:cx8="http://schemas.microsoft.com/office/drawing/2016/5/14/chartex" xmlns:mc="http://schemas.openxmlformats.org/markup-compatibility/2006" xmlns:aink="http://schemas.microsoft.com/office/drawing/2016/ink" xmlns:am3d="http://schemas.microsoft.com/office/drawing/2017/model3d" xmlns:o="urn:schemas-microsoft-com:office:office" xmlns:r="http://schemas.openxmlformats.org/officeDocument/2006/relationships" xmlns:m="http://schemas.openxmlformats.org/officeDocument/2006/math" xmlns:v="urn:schemas-microsoft-com:vml" xmlns:wp14="http://schemas.microsoft.com/office/word/2010/wordprocessingDrawing" xmlns:wp="http://schemas.openxmlformats.org/drawingml/2006/wordprocessingDrawing" xmlns:w10="urn:schemas-microsoft-com:office:word" xmlns:w="http://schemas.openxmlformats.org/wordprocessingml/2006/main" xmlns:w14="http://schemas.microsoft.com/office/word/2010/wordml" xmlns:w15="http://schemas.microsoft.com/office/word/2012/wordml" xmlns:w16cid="http://schemas.microsoft.com/office/word/2016/wordml/cid" xmlns:w16se="http://schemas.microsoft.com/office/word/2015/wordml/symex" xmlns:wpg="http://schemas.microsoft.com/office/word/2010/wordprocessingGroup" xmlns:wpi="http://schemas.microsoft.com/office/word/2010/wordprocessingInk" xmlns:wne="http://schemas.microsoft.com/office/word/2006/wordml" xmlns:wps="http://schemas.microsoft.com/office/word/2010/wordprocessingShape" mc:Ignorable="w14 w15 w16se w16cid wp14">
+<w:numbering xmlns:wpc="http://schemas.microsoft.com/office/word/2010/wordprocessingCanvas" xmlns:cx="http://schemas.microsoft.com/office/drawing/2014/chartex" xmlns:cx1="http://schemas.microsoft.com/office/drawing/2015/9/8/chartex" xmlns:cx2="http://schemas.microsoft.com/office/drawing/2015/10/21/chartex" xmlns:cx3="http://schemas.microsoft.com/office/drawing/2016/5/9/chartex" xmlns:cx4="http://schemas.microsoft.com/office/drawing/2016/5/10/chartex" xmlns:cx5="http://schemas.microsoft.com/office/drawing/2016/5/11/chartex" xmlns:cx6="http://schemas.microsoft.com/office/drawing/2016/5/12/chartex" xmlns:cx7="http://schemas.microsoft.com/office/drawing/2016/5/13/chartex" xmlns:cx8="http://schemas.microsoft.com/office/drawing/2016/5/14/chartex" xmlns:mc="http://schemas.openxmlformats.org/markup-compatibility/2006" xmlns:aink="http://schemas.microsoft.com/office/drawing/2016/ink" xmlns:am3d="http://schemas.microsoft.com/office/drawing/2017/model3d" xmlns:o="urn:schemas-microsoft-com:office:office" xmlns:r="http://schemas.openxmlformats.org/officeDocument/2006/relationships" xmlns:m="http://schemas.openxmlformats.org/officeDocument/2006/math" xmlns:v="urn:schemas-microsoft-com:vml" xmlns:wp14="http://schemas.microsoft.com/office/word/2010/wordprocessingDrawing" xmlns:wp="http://schemas.openxmlformats.org/drawingml/2006/wordprocessingDrawing" xmlns:w10="urn:schemas-microsoft-com:office:word" xmlns:w="http://schemas.openxmlformats.org/wordprocessingml/2006/main" xmlns:w14="http://schemas.microsoft.com/office/word/2010/wordml" xmlns:w15="http://schemas.microsoft.com/office/word/2012/wordml" xmlns:w16cex="http://schemas.microsoft.com/office/word/2018/wordml/cex" xmlns:w16cid="http://schemas.microsoft.com/office/word/2016/wordml/cid" xmlns:w16="http://schemas.microsoft.com/office/word/2018/wordml" xmlns:w16sdtdh="http://schemas.microsoft.com/office/word/2020/wordml/sdtdatahash" xmlns:w16se="http://schemas.microsoft.com/office/word/2015/wordml/symex" xmlns:wpg="http://schemas.microsoft.com/office/word/2010/wordprocessingGroup" xmlns:wpi="http://schemas.microsoft.com/office/word/2010/wordprocessingInk" xmlns:wne="http://schemas.microsoft.com/office/word/2006/wordml" xmlns:wps="http://schemas.microsoft.com/office/word/2010/wordprocessingShape" mc:Ignorable="w14 w15 w16se w16cid w16 w16cex w16sdtdh wp14">
   <w:abstractNum w:abstractNumId="0" w15:restartNumberingAfterBreak="0">
     <w:nsid w:val="FFFFFF7C"/>
     <w:multiLevelType w:val="singleLevel"/>
-    <w:tmpl w:val="33D6076C"/>
+    <w:tmpl w:val="A98E4A2A"/>
     <w:lvl w:ilvl="0">
       <w:start w:val="1"/>
       <w:numFmt w:val="decimal"/>
@@ -8097,7 +7918,7 @@
   <w:abstractNum w:abstractNumId="1" w15:restartNumberingAfterBreak="0">
     <w:nsid w:val="FFFFFF7D"/>
     <w:multiLevelType w:val="singleLevel"/>
-    <w:tmpl w:val="65E436D0"/>
+    <w:tmpl w:val="BD0AC336"/>
     <w:lvl w:ilvl="0">
       <w:start w:val="1"/>
       <w:numFmt w:val="decimal"/>
@@ -8114,7 +7935,7 @@
   <w:abstractNum w:abstractNumId="2" w15:restartNumberingAfterBreak="0">
     <w:nsid w:val="FFFFFF7E"/>
     <w:multiLevelType w:val="singleLevel"/>
-    <w:tmpl w:val="65C81AF8"/>
+    <w:tmpl w:val="9CC81602"/>
     <w:lvl w:ilvl="0">
       <w:start w:val="1"/>
       <w:numFmt w:val="decimal"/>
@@ -8131,7 +7952,7 @@
   <w:abstractNum w:abstractNumId="3" w15:restartNumberingAfterBreak="0">
     <w:nsid w:val="FFFFFF7F"/>
     <w:multiLevelType w:val="singleLevel"/>
-    <w:tmpl w:val="9FBEDDF2"/>
+    <w:tmpl w:val="713EDFC2"/>
     <w:lvl w:ilvl="0">
       <w:start w:val="1"/>
       <w:numFmt w:val="decimal"/>
@@ -8148,7 +7969,7 @@
   <w:abstractNum w:abstractNumId="4" w15:restartNumberingAfterBreak="0">
     <w:nsid w:val="FFFFFF80"/>
     <w:multiLevelType w:val="singleLevel"/>
-    <w:tmpl w:val="95FEC9AC"/>
+    <w:tmpl w:val="77323CD4"/>
     <w:lvl w:ilvl="0">
       <w:start w:val="1"/>
       <w:numFmt w:val="bullet"/>
@@ -8168,7 +7989,7 @@
   <w:abstractNum w:abstractNumId="5" w15:restartNumberingAfterBreak="0">
     <w:nsid w:val="FFFFFF81"/>
     <w:multiLevelType w:val="singleLevel"/>
-    <w:tmpl w:val="E076AD68"/>
+    <w:tmpl w:val="B6D23CD0"/>
     <w:lvl w:ilvl="0">
       <w:start w:val="1"/>
       <w:numFmt w:val="bullet"/>
@@ -8188,7 +8009,7 @@
   <w:abstractNum w:abstractNumId="6" w15:restartNumberingAfterBreak="0">
     <w:nsid w:val="FFFFFF82"/>
     <w:multiLevelType w:val="singleLevel"/>
-    <w:tmpl w:val="31EA624C"/>
+    <w:tmpl w:val="76283C32"/>
     <w:lvl w:ilvl="0">
       <w:start w:val="1"/>
       <w:numFmt w:val="bullet"/>
@@ -8208,7 +8029,7 @@
   <w:abstractNum w:abstractNumId="7" w15:restartNumberingAfterBreak="0">
     <w:nsid w:val="FFFFFF83"/>
     <w:multiLevelType w:val="singleLevel"/>
-    <w:tmpl w:val="3FBA1C32"/>
+    <w:tmpl w:val="C272240E"/>
     <w:lvl w:ilvl="0">
       <w:start w:val="1"/>
       <w:numFmt w:val="bullet"/>
@@ -8228,7 +8049,7 @@
   <w:abstractNum w:abstractNumId="8" w15:restartNumberingAfterBreak="0">
     <w:nsid w:val="FFFFFF88"/>
     <w:multiLevelType w:val="singleLevel"/>
-    <w:tmpl w:val="5598FB20"/>
+    <w:tmpl w:val="17ACA3DA"/>
     <w:lvl w:ilvl="0">
       <w:start w:val="1"/>
       <w:numFmt w:val="decimal"/>
@@ -8245,7 +8066,7 @@
   <w:abstractNum w:abstractNumId="9" w15:restartNumberingAfterBreak="0">
     <w:nsid w:val="FFFFFF89"/>
     <w:multiLevelType w:val="singleLevel"/>
-    <w:tmpl w:val="84226C3E"/>
+    <w:tmpl w:val="FC503E3A"/>
     <w:lvl w:ilvl="0">
       <w:start w:val="1"/>
       <w:numFmt w:val="bullet"/>
@@ -8619,7 +8440,7 @@
 </file>
 
 <file path=word/styles.xml><?xml version="1.0" encoding="utf-8"?>
-<w:styles xmlns:mc="http://schemas.openxmlformats.org/markup-compatibility/2006" xmlns:r="http://schemas.openxmlformats.org/officeDocument/2006/relationships" xmlns:w="http://schemas.openxmlformats.org/wordprocessingml/2006/main" xmlns:w14="http://schemas.microsoft.com/office/word/2010/wordml" xmlns:w15="http://schemas.microsoft.com/office/word/2012/wordml" xmlns:w16cid="http://schemas.microsoft.com/office/word/2016/wordml/cid" xmlns:w16se="http://schemas.microsoft.com/office/word/2015/wordml/symex" mc:Ignorable="w14 w15 w16se w16cid">
+<w:styles xmlns:mc="http://schemas.openxmlformats.org/markup-compatibility/2006" xmlns:r="http://schemas.openxmlformats.org/officeDocument/2006/relationships" xmlns:w="http://schemas.openxmlformats.org/wordprocessingml/2006/main" xmlns:w14="http://schemas.microsoft.com/office/word/2010/wordml" xmlns:w15="http://schemas.microsoft.com/office/word/2012/wordml" xmlns:w16cex="http://schemas.microsoft.com/office/word/2018/wordml/cex" xmlns:w16cid="http://schemas.microsoft.com/office/word/2016/wordml/cid" xmlns:w16="http://schemas.microsoft.com/office/word/2018/wordml" xmlns:w16sdtdh="http://schemas.microsoft.com/office/word/2020/wordml/sdtdatahash" xmlns:w16se="http://schemas.microsoft.com/office/word/2015/wordml/symex" mc:Ignorable="w14 w15 w16se w16cid w16 w16cex w16sdtdh">
   <w:docDefaults>
     <w:rPrDefault>
       <w:rPr>
@@ -8741,6 +8562,7 @@
     <w:lsdException w:name="HTML Sample" w:semiHidden="1" w:unhideWhenUsed="1"/>
     <w:lsdException w:name="HTML Typewriter" w:semiHidden="1" w:unhideWhenUsed="1"/>
     <w:lsdException w:name="HTML Variable" w:semiHidden="1" w:unhideWhenUsed="1"/>
+    <w:lsdException w:name="Normal Table" w:semiHidden="1" w:unhideWhenUsed="1"/>
     <w:lsdException w:name="annotation subject" w:semiHidden="1" w:unhideWhenUsed="1"/>
     <w:lsdException w:name="No List" w:semiHidden="1" w:unhideWhenUsed="1"/>
     <w:lsdException w:name="Outline List 1" w:semiHidden="1" w:unhideWhenUsed="1"/>
@@ -8787,8 +8609,10 @@
     <w:lsdException w:name="Table Subtle 2" w:semiHidden="1" w:unhideWhenUsed="1"/>
     <w:lsdException w:name="Table Web 1" w:semiHidden="1" w:unhideWhenUsed="1"/>
     <w:lsdException w:name="Table Web 2" w:semiHidden="1" w:unhideWhenUsed="1"/>
+    <w:lsdException w:name="Table Web 3" w:semiHidden="1" w:unhideWhenUsed="1"/>
     <w:lsdException w:name="Balloon Text" w:semiHidden="1" w:unhideWhenUsed="1"/>
     <w:lsdException w:name="Table Grid" w:uiPriority="39"/>
+    <w:lsdException w:name="Table Theme" w:semiHidden="1" w:unhideWhenUsed="1"/>
     <w:lsdException w:name="Placeholder Text" w:semiHidden="1"/>
     <w:lsdException w:name="No Spacing" w:uiPriority="1" w:qFormat="1"/>
     <w:lsdException w:name="Light Shading" w:uiPriority="60"/>
@@ -9013,7 +8837,7 @@
   <w:style w:type="paragraph" w:default="1" w:styleId="Normal">
     <w:name w:val="Normal"/>
     <w:qFormat/>
-    <w:rsid w:val="00891E0A"/>
+    <w:rsid w:val="000871F8"/>
   </w:style>
   <w:style w:type="paragraph" w:styleId="Heading2">
     <w:name w:val="heading 2"/>
@@ -9042,7 +8866,6 @@
   <w:style w:type="character" w:default="1" w:styleId="DefaultParagraphFont">
     <w:name w:val="Default Paragraph Font"/>
     <w:uiPriority w:val="1"/>
-    <w:semiHidden/>
     <w:unhideWhenUsed/>
   </w:style>
   <w:style w:type="table" w:default="1" w:styleId="TableNormal">
@@ -9343,6 +9166,56 @@
       <w:szCs w:val="26"/>
     </w:rPr>
   </w:style>
+  <w:style w:type="paragraph" w:customStyle="1" w:styleId="DT0">
+    <w:name w:val="DT"/>
+    <w:basedOn w:val="Normal"/>
+    <w:next w:val="DD0"/>
+    <w:link w:val="DTChar"/>
+    <w:autoRedefine/>
+    <w:qFormat/>
+    <w:rsid w:val="005F170B"/>
+    <w:pPr>
+      <w:ind w:left="360"/>
+    </w:pPr>
+    <w:rPr>
+      <w:rFonts w:eastAsiaTheme="minorHAnsi"/>
+      <w:b/>
+    </w:rPr>
+  </w:style>
+  <w:style w:type="character" w:customStyle="1" w:styleId="DTChar">
+    <w:name w:val="DT Char"/>
+    <w:basedOn w:val="DefaultParagraphFont"/>
+    <w:link w:val="DT0"/>
+    <w:rsid w:val="005F170B"/>
+    <w:rPr>
+      <w:rFonts w:eastAsiaTheme="minorHAnsi"/>
+      <w:b/>
+    </w:rPr>
+  </w:style>
+  <w:style w:type="paragraph" w:customStyle="1" w:styleId="DD0">
+    <w:name w:val="DD"/>
+    <w:basedOn w:val="DT0"/>
+    <w:next w:val="DT0"/>
+    <w:link w:val="DDChar"/>
+    <w:qFormat/>
+    <w:rsid w:val="005F170B"/>
+    <w:pPr>
+      <w:ind w:left="720"/>
+    </w:pPr>
+    <w:rPr>
+      <w:b w:val="0"/>
+    </w:rPr>
+  </w:style>
+  <w:style w:type="character" w:customStyle="1" w:styleId="DDChar">
+    <w:name w:val="DD Char"/>
+    <w:basedOn w:val="DTChar"/>
+    <w:link w:val="DD0"/>
+    <w:rsid w:val="005F170B"/>
+    <w:rPr>
+      <w:rFonts w:eastAsiaTheme="minorHAnsi"/>
+      <w:b w:val="0"/>
+    </w:rPr>
+  </w:style>
 </w:styles>
 </file>
 

</xml_diff>

<commit_message>
Clean up examples wrt static QR codes, allow lengths of PINS to be specified.
</commit_message>
<xml_diff>
--- a/Outputs/Documents/Word/hallambaker-jsonbcd.docx
+++ b/Outputs/Documents/Word/hallambaker-jsonbcd.docx
@@ -221,11 +221,7 @@
     </w:p>
     <w:p>
       <w:r>
-        <w:t xml:space="preserve">A third objection to the use of JSON encoding is that floating point numbers can only be represented in decimal form and this necessarily involves a loss of precision when converting between binary and </w:t>
-      </w:r>
-      <w:r>
-        <w:lastRenderedPageBreak/>
-        <w:t>decimal representations. While such issues are rarely important in network applications they can be critical in scientific applications. It is not acceptable for saving and restoring a data set to change the result of a calculation.</w:t>
+        <w:t>A third objection to the use of JSON encoding is that floating point numbers can only be represented in decimal form and this necessarily involves a loss of precision when converting between binary and decimal representations. While such issues are rarely important in network applications they can be critical in scientific applications. It is not acceptable for saving and restoring a data set to change the result of a calculation.</w:t>
       </w:r>
     </w:p>
     <w:p>
@@ -391,7 +387,6 @@
         <w:pStyle w:val="Heading2"/>
       </w:pPr>
       <w:r>
-        <w:lastRenderedPageBreak/>
         <w:t>Requirements Language</w:t>
       </w:r>
     </w:p>
@@ -593,7 +588,6 @@
         <w:pStyle w:val="dd"/>
       </w:pPr>
       <w:r>
-        <w:lastRenderedPageBreak/>
         <w:t>Tag code value defined in JSON-C.</w:t>
       </w:r>
     </w:p>
@@ -912,7 +906,6 @@
         <w:rPr>
           <w:highlight w:val="white"/>
         </w:rPr>
-        <w:lastRenderedPageBreak/>
         <w:t>exp = e [ minus / plus ] 1*DIGIT</w:t>
       </w:r>
       <w:r>
@@ -2072,7 +2065,6 @@
                 <w:highlight w:val="white"/>
                 <w:u w:val="single"/>
               </w:rPr>
-              <w:lastRenderedPageBreak/>
               <w:t xml:space="preserve">data-term    </w:t>
             </w:r>
           </w:p>
@@ -3765,7 +3757,6 @@
         <w:rPr>
           <w:highlight w:val="white"/>
         </w:rPr>
-        <w:lastRenderedPageBreak/>
         <w:t>B1                               false</w:t>
       </w:r>
       <w:r>
@@ -4948,7 +4939,6 @@
         <w:pStyle w:val="h1"/>
       </w:pPr>
       <w:r>
-        <w:lastRenderedPageBreak/>
         <w:t>JSON-D (Data)</w:t>
       </w:r>
     </w:p>
@@ -6138,7 +6128,6 @@
                 <w:highlight w:val="white"/>
                 <w:u w:val="single"/>
               </w:rPr>
-              <w:lastRenderedPageBreak/>
               <w:t>uframe</w:t>
             </w:r>
             <w:r>
@@ -7182,19 +7171,7 @@
         <w:rPr>
           <w:highlight w:val="white"/>
         </w:rPr>
-        <w:t xml:space="preserve">The following data field types are </w:t>
-      </w:r>
-      <w:r>
-        <w:rPr>
-          <w:highlight w:val="white"/>
-        </w:rPr>
-        <w:t>specified</w:t>
-      </w:r>
-      <w:r>
-        <w:rPr>
-          <w:highlight w:val="white"/>
-        </w:rPr>
-        <w:t>:</w:t>
+        <w:t>The following data field types are specified:</w:t>
       </w:r>
     </w:p>
     <w:p>
@@ -7250,14 +7227,284 @@
         <w:rPr>
           <w:highlight w:val="white"/>
         </w:rPr>
-        <w:lastRenderedPageBreak/>
+        <w:t>Float values are encoded as JSON number values.</w:t>
+      </w:r>
+    </w:p>
+    <w:p>
+      <w:pPr>
+        <w:pStyle w:val="DT0"/>
+        <w:rPr>
+          <w:highlight w:val="white"/>
+        </w:rPr>
+      </w:pPr>
+      <w:r>
+        <w:rPr>
+          <w:highlight w:val="white"/>
+        </w:rPr>
+        <w:t>String</w:t>
+      </w:r>
+    </w:p>
+    <w:p>
+      <w:pPr>
+        <w:pStyle w:val="DD0"/>
+        <w:rPr>
+          <w:highlight w:val="white"/>
+        </w:rPr>
+      </w:pPr>
+      <w:r>
+        <w:rPr>
+          <w:highlight w:val="white"/>
+        </w:rPr>
+        <w:t>Test strings are encoded as JSON text strings.</w:t>
+      </w:r>
+    </w:p>
+    <w:p>
+      <w:pPr>
+        <w:pStyle w:val="DT0"/>
+        <w:rPr>
+          <w:highlight w:val="white"/>
+        </w:rPr>
+      </w:pPr>
+      <w:r>
+        <w:rPr>
+          <w:highlight w:val="white"/>
+        </w:rPr>
+        <w:t>Boolean</w:t>
+      </w:r>
+    </w:p>
+    <w:p>
+      <w:pPr>
+        <w:pStyle w:val="DD0"/>
+        <w:rPr>
+          <w:highlight w:val="white"/>
+        </w:rPr>
+      </w:pPr>
+      <w:r>
+        <w:rPr>
+          <w:highlight w:val="white"/>
+        </w:rPr>
+        <w:t>Boolean values are encoded as JSON ‘false’, ‘true’ or ‘null’ tokens according to value.</w:t>
+      </w:r>
+    </w:p>
+    <w:p>
+      <w:pPr>
+        <w:pStyle w:val="DT0"/>
+        <w:rPr>
+          <w:highlight w:val="white"/>
+        </w:rPr>
+      </w:pPr>
+      <w:r>
+        <w:rPr>
+          <w:highlight w:val="white"/>
+        </w:rPr>
+        <w:t>Sequence</w:t>
+      </w:r>
+    </w:p>
+    <w:p>
+      <w:pPr>
+        <w:pStyle w:val="DD0"/>
+        <w:rPr>
+          <w:highlight w:val="white"/>
+        </w:rPr>
+      </w:pPr>
+      <w:r>
+        <w:rPr>
+          <w:highlight w:val="white"/>
+        </w:rPr>
+        <w:t>Sequences of data items that are encoded as JSON arrays</w:t>
+      </w:r>
+    </w:p>
+    <w:p>
+      <w:pPr>
+        <w:pStyle w:val="DT0"/>
+        <w:rPr>
+          <w:highlight w:val="white"/>
+        </w:rPr>
+      </w:pPr>
+      <w:r>
+        <w:rPr>
+          <w:highlight w:val="white"/>
+        </w:rPr>
+        <w:t>Object of known type</w:t>
+      </w:r>
+    </w:p>
+    <w:p>
+      <w:pPr>
+        <w:pStyle w:val="DD0"/>
+        <w:rPr>
+          <w:highlight w:val="white"/>
+        </w:rPr>
+      </w:pPr>
+      <w:r>
+        <w:rPr>
+          <w:highlight w:val="white"/>
+        </w:rPr>
+        <w:t>Objects whose type is known to the receiver are encoded as JSON objects</w:t>
+      </w:r>
+    </w:p>
+    <w:p>
+      <w:pPr>
+        <w:pStyle w:val="DT0"/>
+        <w:rPr>
+          <w:highlight w:val="white"/>
+        </w:rPr>
+      </w:pPr>
+      <w:r>
+        <w:rPr>
+          <w:highlight w:val="white"/>
+        </w:rPr>
+        <w:t>Object of variable type</w:t>
+      </w:r>
+    </w:p>
+    <w:p>
+      <w:pPr>
+        <w:pStyle w:val="DD0"/>
+        <w:rPr>
+          <w:highlight w:val="white"/>
+        </w:rPr>
+      </w:pPr>
+      <w:r>
+        <w:rPr>
+          <w:highlight w:val="white"/>
+        </w:rPr>
+        <w:t>Objects whose type is not known to the receiver are encoded as JSON objects containing a single field whose name describes the type of the object value and whose value contains the value.</w:t>
+      </w:r>
+    </w:p>
+    <w:p>
+      <w:pPr>
+        <w:pStyle w:val="DT0"/>
+        <w:rPr>
+          <w:highlight w:val="white"/>
+        </w:rPr>
+      </w:pPr>
+      <w:r>
+        <w:rPr>
+          <w:highlight w:val="white"/>
+        </w:rPr>
+        <w:t>Binary Data</w:t>
+      </w:r>
+    </w:p>
+    <w:p>
+      <w:pPr>
+        <w:pStyle w:val="DD0"/>
+      </w:pPr>
+      <w:r>
+        <w:rPr>
+          <w:highlight w:val="white"/>
+        </w:rPr>
+        <w:t xml:space="preserve">Byte sequences are converted to </w:t>
+      </w:r>
+      <w:r>
+        <w:t>BASE64-url encoding &lt;norm="RFC4648"/&gt; and encoded as JSON string values.</w:t>
+      </w:r>
+    </w:p>
+    <w:p>
+      <w:pPr>
+        <w:pStyle w:val="DT0"/>
+        <w:rPr>
+          <w:highlight w:val="white"/>
+        </w:rPr>
+      </w:pPr>
+      <w:r>
+        <w:rPr>
+          <w:highlight w:val="white"/>
+        </w:rPr>
+        <w:t>Date Time</w:t>
+      </w:r>
+    </w:p>
+    <w:p>
+      <w:pPr>
+        <w:pStyle w:val="DD0"/>
+      </w:pPr>
+      <w:r>
+        <w:t>Date Time values are converted to Internet time format as described in &lt;norm="RFC3339"/&gt; and encoded as JSON string values.</w:t>
+      </w:r>
+    </w:p>
+    <w:p>
+      <w:pPr>
+        <w:pStyle w:val="Heading2"/>
+      </w:pPr>
+      <w:r>
+        <w:t>JSON-B Binding</w:t>
+      </w:r>
+    </w:p>
+    <w:p>
+      <w:r>
+        <w:t xml:space="preserve">The </w:t>
+      </w:r>
+      <w:r>
+        <w:t>JSON-B value allows a superset of the JSON encodings to be used.</w:t>
+      </w:r>
+    </w:p>
+    <w:p>
+      <w:pPr>
+        <w:pStyle w:val="DT0"/>
+        <w:rPr>
+          <w:highlight w:val="white"/>
+        </w:rPr>
+      </w:pPr>
+      <w:r>
+        <w:rPr>
+          <w:highlight w:val="white"/>
+        </w:rPr>
+        <w:t>Integer</w:t>
+      </w:r>
+    </w:p>
+    <w:p>
+      <w:pPr>
+        <w:pStyle w:val="DD0"/>
+        <w:rPr>
+          <w:highlight w:val="white"/>
+        </w:rPr>
+      </w:pPr>
+      <w:r>
+        <w:rPr>
+          <w:highlight w:val="white"/>
+        </w:rPr>
+        <w:t>Integer values are encoded as JSON number values or as JSON-B b-integer values.</w:t>
+      </w:r>
+    </w:p>
+    <w:p>
+      <w:pPr>
+        <w:pStyle w:val="DT0"/>
+        <w:rPr>
+          <w:highlight w:val="white"/>
+        </w:rPr>
+      </w:pPr>
+      <w:r>
+        <w:rPr>
+          <w:highlight w:val="white"/>
+        </w:rPr>
         <w:t>Float</w:t>
       </w:r>
-      <w:r>
-        <w:rPr>
-          <w:highlight w:val="white"/>
-        </w:rPr>
-        <w:t xml:space="preserve"> values are encoded as JSON number values.</w:t>
+    </w:p>
+    <w:p>
+      <w:pPr>
+        <w:pStyle w:val="DD0"/>
+        <w:rPr>
+          <w:highlight w:val="white"/>
+        </w:rPr>
+      </w:pPr>
+      <w:r>
+        <w:rPr>
+          <w:highlight w:val="white"/>
+        </w:rPr>
+        <w:t xml:space="preserve">Float values are encoded as JSON number values </w:t>
+      </w:r>
+      <w:r>
+        <w:t xml:space="preserve">or as JSON-B b-integer </w:t>
+      </w:r>
+      <w:r>
+        <w:t xml:space="preserve">or b-float </w:t>
+      </w:r>
+      <w:r>
+        <w:t>values</w:t>
+      </w:r>
+      <w:r>
+        <w:rPr>
+          <w:highlight w:val="white"/>
+        </w:rPr>
+        <w:t>.</w:t>
       </w:r>
     </w:p>
     <w:p>
@@ -7285,7 +7532,13 @@
         <w:rPr>
           <w:highlight w:val="white"/>
         </w:rPr>
-        <w:t>Test strings are encoded as JSON text strings.</w:t>
+        <w:t>Test strings are encoded as JSON text strings</w:t>
+      </w:r>
+      <w:r>
+        <w:t xml:space="preserve"> </w:t>
+      </w:r>
+      <w:r>
+        <w:t>or as JSON-B b-string values.</w:t>
       </w:r>
     </w:p>
     <w:p>
@@ -7313,7 +7566,19 @@
         <w:rPr>
           <w:highlight w:val="white"/>
         </w:rPr>
-        <w:t>Boolean values are encoded as JSON ‘false’, ‘true’ or ‘null’ tokens according to value.</w:t>
+        <w:t xml:space="preserve">Boolean values are encoded as JSON ‘false’, ‘true’ or ‘null’ tokens or as </w:t>
+      </w:r>
+      <w:r>
+        <w:t>JSON-B b-atom</w:t>
+      </w:r>
+      <w:r>
+        <w:t xml:space="preserve"> values </w:t>
+      </w:r>
+      <w:r>
+        <w:rPr>
+          <w:highlight w:val="white"/>
+        </w:rPr>
+        <w:t xml:space="preserve">according to value </w:t>
       </w:r>
     </w:p>
     <w:p>
@@ -7425,7 +7690,13 @@
         <w:t xml:space="preserve">Byte sequences are converted to </w:t>
       </w:r>
       <w:r>
-        <w:t>BASE64-url encoding &lt;norm="RFC4648"/&gt; and encoded as JSON string values.</w:t>
+        <w:t xml:space="preserve">BASE64-url encoding &lt;norm="RFC4648"/&gt; and encoded as JSON string values or as </w:t>
+      </w:r>
+      <w:r>
+        <w:t>JSON-B b-data</w:t>
+      </w:r>
+      <w:r>
+        <w:t xml:space="preserve"> values. </w:t>
       </w:r>
     </w:p>
     <w:p>
@@ -7447,356 +7718,18 @@
         <w:pStyle w:val="DD0"/>
       </w:pPr>
       <w:r>
-        <w:t>Date Time values are converted to Internet time format as described in &lt;norm="RFC3339"/&gt; and encoded as JSON string values.</w:t>
+        <w:t xml:space="preserve">Date Time values are converted to Internet time format as described in &lt;norm="RFC3339"/&gt; and encoded as JSON string values </w:t>
+      </w:r>
+      <w:r>
+        <w:t>or as JSON-B b-string values</w:t>
+      </w:r>
+      <w:r>
+        <w:t>.</w:t>
       </w:r>
     </w:p>
     <w:p>
       <w:pPr>
         <w:pStyle w:val="Heading2"/>
-      </w:pPr>
-      <w:r>
-        <w:t>JSON-B Binding</w:t>
-      </w:r>
-    </w:p>
-    <w:p>
-      <w:r>
-        <w:t xml:space="preserve">The </w:t>
-      </w:r>
-      <w:r>
-        <w:t>JSON-B value allows a superset of the JSON encodings to be used.</w:t>
-      </w:r>
-    </w:p>
-    <w:p>
-      <w:pPr>
-        <w:pStyle w:val="DT0"/>
-        <w:rPr>
-          <w:highlight w:val="white"/>
-        </w:rPr>
-      </w:pPr>
-      <w:r>
-        <w:rPr>
-          <w:highlight w:val="white"/>
-        </w:rPr>
-        <w:t>Integer</w:t>
-      </w:r>
-    </w:p>
-    <w:p>
-      <w:pPr>
-        <w:pStyle w:val="DD0"/>
-        <w:rPr>
-          <w:highlight w:val="white"/>
-        </w:rPr>
-      </w:pPr>
-      <w:r>
-        <w:rPr>
-          <w:highlight w:val="white"/>
-        </w:rPr>
-        <w:t>Integer values are encoded as JSON number values</w:t>
-      </w:r>
-      <w:r>
-        <w:rPr>
-          <w:highlight w:val="white"/>
-        </w:rPr>
-        <w:t xml:space="preserve"> or as JSON-B b-integer values.</w:t>
-      </w:r>
-    </w:p>
-    <w:p>
-      <w:pPr>
-        <w:pStyle w:val="DT0"/>
-        <w:rPr>
-          <w:highlight w:val="white"/>
-        </w:rPr>
-      </w:pPr>
-      <w:r>
-        <w:rPr>
-          <w:highlight w:val="white"/>
-        </w:rPr>
-        <w:t>Float</w:t>
-      </w:r>
-    </w:p>
-    <w:p>
-      <w:pPr>
-        <w:pStyle w:val="DD0"/>
-        <w:rPr>
-          <w:highlight w:val="white"/>
-        </w:rPr>
-      </w:pPr>
-      <w:r>
-        <w:rPr>
-          <w:highlight w:val="white"/>
-        </w:rPr>
-        <w:t>Float</w:t>
-      </w:r>
-      <w:r>
-        <w:rPr>
-          <w:highlight w:val="white"/>
-        </w:rPr>
-        <w:t xml:space="preserve"> values are encoded as JSON number values</w:t>
-      </w:r>
-      <w:r>
-        <w:rPr>
-          <w:highlight w:val="white"/>
-        </w:rPr>
-        <w:t xml:space="preserve"> </w:t>
-      </w:r>
-      <w:r>
-        <w:t xml:space="preserve">or as JSON-B b-integer </w:t>
-      </w:r>
-      <w:r>
-        <w:t xml:space="preserve">or b-float </w:t>
-      </w:r>
-      <w:r>
-        <w:t>values</w:t>
-      </w:r>
-      <w:r>
-        <w:rPr>
-          <w:highlight w:val="white"/>
-        </w:rPr>
-        <w:t>.</w:t>
-      </w:r>
-    </w:p>
-    <w:p>
-      <w:pPr>
-        <w:pStyle w:val="DT0"/>
-        <w:rPr>
-          <w:highlight w:val="white"/>
-        </w:rPr>
-      </w:pPr>
-      <w:r>
-        <w:rPr>
-          <w:highlight w:val="white"/>
-        </w:rPr>
-        <w:t>String</w:t>
-      </w:r>
-    </w:p>
-    <w:p>
-      <w:pPr>
-        <w:pStyle w:val="DD0"/>
-        <w:rPr>
-          <w:highlight w:val="white"/>
-        </w:rPr>
-      </w:pPr>
-      <w:r>
-        <w:rPr>
-          <w:highlight w:val="white"/>
-        </w:rPr>
-        <w:t>Test strings are encoded as JSON text strings</w:t>
-      </w:r>
-      <w:r>
-        <w:t xml:space="preserve"> </w:t>
-      </w:r>
-      <w:r>
-        <w:t>or as JSON-B b-string values.</w:t>
-      </w:r>
-    </w:p>
-    <w:p>
-      <w:pPr>
-        <w:pStyle w:val="DT0"/>
-        <w:rPr>
-          <w:highlight w:val="white"/>
-        </w:rPr>
-      </w:pPr>
-      <w:r>
-        <w:rPr>
-          <w:highlight w:val="white"/>
-        </w:rPr>
-        <w:t>Boolean</w:t>
-      </w:r>
-    </w:p>
-    <w:p>
-      <w:pPr>
-        <w:pStyle w:val="DD0"/>
-        <w:rPr>
-          <w:highlight w:val="white"/>
-        </w:rPr>
-      </w:pPr>
-      <w:r>
-        <w:rPr>
-          <w:highlight w:val="white"/>
-        </w:rPr>
-        <w:t xml:space="preserve">Boolean values are encoded as JSON ‘false’, ‘true’ or ‘null’ tokens </w:t>
-      </w:r>
-      <w:r>
-        <w:rPr>
-          <w:highlight w:val="white"/>
-        </w:rPr>
-        <w:t xml:space="preserve">or as </w:t>
-      </w:r>
-      <w:r>
-        <w:t>JSON-B b-atom</w:t>
-      </w:r>
-      <w:r>
-        <w:t xml:space="preserve"> values </w:t>
-      </w:r>
-      <w:r>
-        <w:rPr>
-          <w:highlight w:val="white"/>
-        </w:rPr>
-        <w:t>according to value</w:t>
-      </w:r>
-      <w:r>
-        <w:rPr>
-          <w:highlight w:val="white"/>
-        </w:rPr>
-        <w:t xml:space="preserve"> </w:t>
-      </w:r>
-    </w:p>
-    <w:p>
-      <w:pPr>
-        <w:pStyle w:val="DT0"/>
-        <w:rPr>
-          <w:highlight w:val="white"/>
-        </w:rPr>
-      </w:pPr>
-      <w:r>
-        <w:rPr>
-          <w:highlight w:val="white"/>
-        </w:rPr>
-        <w:t>Sequence</w:t>
-      </w:r>
-    </w:p>
-    <w:p>
-      <w:pPr>
-        <w:pStyle w:val="DD0"/>
-        <w:rPr>
-          <w:highlight w:val="white"/>
-        </w:rPr>
-      </w:pPr>
-      <w:r>
-        <w:rPr>
-          <w:highlight w:val="white"/>
-        </w:rPr>
-        <w:lastRenderedPageBreak/>
-        <w:t>Sequences of data items that are encoded as JSON arrays</w:t>
-      </w:r>
-    </w:p>
-    <w:p>
-      <w:pPr>
-        <w:pStyle w:val="DT0"/>
-        <w:rPr>
-          <w:highlight w:val="white"/>
-        </w:rPr>
-      </w:pPr>
-      <w:r>
-        <w:rPr>
-          <w:highlight w:val="white"/>
-        </w:rPr>
-        <w:t>Object of known type</w:t>
-      </w:r>
-    </w:p>
-    <w:p>
-      <w:pPr>
-        <w:pStyle w:val="DD0"/>
-        <w:rPr>
-          <w:highlight w:val="white"/>
-        </w:rPr>
-      </w:pPr>
-      <w:r>
-        <w:rPr>
-          <w:highlight w:val="white"/>
-        </w:rPr>
-        <w:t>Objects whose type is known to the receiver are encoded as JSON objects</w:t>
-      </w:r>
-    </w:p>
-    <w:p>
-      <w:pPr>
-        <w:pStyle w:val="DT0"/>
-        <w:rPr>
-          <w:highlight w:val="white"/>
-        </w:rPr>
-      </w:pPr>
-      <w:r>
-        <w:rPr>
-          <w:highlight w:val="white"/>
-        </w:rPr>
-        <w:t>Object of variable type</w:t>
-      </w:r>
-    </w:p>
-    <w:p>
-      <w:pPr>
-        <w:pStyle w:val="DD0"/>
-        <w:rPr>
-          <w:highlight w:val="white"/>
-        </w:rPr>
-      </w:pPr>
-      <w:r>
-        <w:rPr>
-          <w:highlight w:val="white"/>
-        </w:rPr>
-        <w:t>Objects whose type is not known to the receiver are encoded as JSON objects containing a single field whose name describes the type of the object value and whose value contains the value.</w:t>
-      </w:r>
-    </w:p>
-    <w:p>
-      <w:pPr>
-        <w:pStyle w:val="DT0"/>
-        <w:rPr>
-          <w:highlight w:val="white"/>
-        </w:rPr>
-      </w:pPr>
-      <w:r>
-        <w:rPr>
-          <w:highlight w:val="white"/>
-        </w:rPr>
-        <w:t>Binary Data</w:t>
-      </w:r>
-    </w:p>
-    <w:p>
-      <w:pPr>
-        <w:pStyle w:val="DD0"/>
-      </w:pPr>
-      <w:r>
-        <w:rPr>
-          <w:highlight w:val="white"/>
-        </w:rPr>
-        <w:t xml:space="preserve">Byte sequences are converted to </w:t>
-      </w:r>
-      <w:r>
-        <w:t>BASE64-url encoding &lt;norm="RFC4648"/&gt; and encoded as JSON string values</w:t>
-      </w:r>
-      <w:r>
-        <w:t xml:space="preserve"> or as </w:t>
-      </w:r>
-      <w:r>
-        <w:t>JSON-B b-data</w:t>
-      </w:r>
-      <w:r>
-        <w:t xml:space="preserve"> values. </w:t>
-      </w:r>
-    </w:p>
-    <w:p>
-      <w:pPr>
-        <w:pStyle w:val="DT0"/>
-        <w:rPr>
-          <w:highlight w:val="white"/>
-        </w:rPr>
-      </w:pPr>
-      <w:r>
-        <w:rPr>
-          <w:highlight w:val="white"/>
-        </w:rPr>
-        <w:t>Date Time</w:t>
-      </w:r>
-    </w:p>
-    <w:p>
-      <w:pPr>
-        <w:pStyle w:val="DD0"/>
-      </w:pPr>
-      <w:r>
-        <w:t>Date Time values are converted to Internet time format as described in &lt;norm="RFC3339"/&gt; and encoded as JSON string values</w:t>
-      </w:r>
-      <w:r>
-        <w:t xml:space="preserve"> </w:t>
-      </w:r>
-      <w:r>
-        <w:t>or as JSON-B b-string values</w:t>
-      </w:r>
-      <w:r>
-        <w:t>.</w:t>
-      </w:r>
-    </w:p>
-    <w:p>
-      <w:pPr>
-        <w:pStyle w:val="Heading2"/>
         <w:rPr>
           <w:b w:val="0"/>
         </w:rPr>
@@ -7819,7 +7752,7 @@
         <w:t>Examples\</w:t>
       </w:r>
       <w:r>
-        <w:t>JSON-BCD-Application</w:t>
+        <w:t>JSONBCDApplication</w:t>
       </w:r>
       <w:r>
         <w:t>.md&gt;</w:t>
@@ -7877,7 +7810,6 @@
         <w:pStyle w:val="h1"/>
       </w:pPr>
       <w:r>
-        <w:lastRenderedPageBreak/>
         <w:t>IANA Considerations</w:t>
       </w:r>
     </w:p>
@@ -8866,6 +8798,7 @@
   <w:style w:type="character" w:default="1" w:styleId="DefaultParagraphFont">
     <w:name w:val="Default Paragraph Font"/>
     <w:uiPriority w:val="1"/>
+    <w:semiHidden/>
     <w:unhideWhenUsed/>
   </w:style>
   <w:style w:type="table" w:default="1" w:styleId="TableNormal">

</xml_diff>